<commit_message>
updates to the readme
</commit_message>
<xml_diff>
--- a/WorkingModel/RABET-V Working Model 0.1 20200423.docx
+++ b/WorkingModel/RABET-V Working Model 0.1 20200423.docx
@@ -168,11 +168,33 @@
                                 <w:rPr>
                                   <w:rStyle w:val="Hyperlink"/>
                                 </w:rPr>
-                                <w:t>RABET-V Github Repository</w:t>
+                                <w:t xml:space="preserve">RABET-V </w:t>
+                              </w:r>
+                              <w:proofErr w:type="spellStart"/>
+                              <w:r>
+                                <w:rPr>
+                                  <w:rStyle w:val="Hyperlink"/>
+                                </w:rPr>
+                                <w:t>Github</w:t>
+                              </w:r>
+                              <w:proofErr w:type="spellEnd"/>
+                              <w:r>
+                                <w:rPr>
+                                  <w:rStyle w:val="Hyperlink"/>
+                                </w:rPr>
+                                <w:t xml:space="preserve"> Repository</w:t>
                               </w:r>
                             </w:hyperlink>
                             <w:r>
-                              <w:t xml:space="preserve"> without significant editing. Many of the links in this document were originally links to other github pages within the repository. As such, these links will not resolve and that is ok. </w:t>
+                              <w:t xml:space="preserve"> without significant editing. Many of the links in this document were originally links to other </w:t>
+                            </w:r>
+                            <w:proofErr w:type="spellStart"/>
+                            <w:r>
+                              <w:t>github</w:t>
+                            </w:r>
+                            <w:proofErr w:type="spellEnd"/>
+                            <w:r>
+                              <w:t xml:space="preserve"> pages within the repository. As such, these links will not resolve and that is ok. </w:t>
                             </w:r>
                           </w:p>
                           <w:p>
@@ -185,7 +207,15 @@
                               </w:rPr>
                             </w:pPr>
                             <w:r>
-                              <w:t xml:space="preserve">Also, when you do make changes, please track your changes. We will be incorporating them back into the Github repository as our official source of RABET-V information. </w:t>
+                              <w:t xml:space="preserve">Also, when you do make changes, please track your changes. We will be incorporating them back into the </w:t>
+                            </w:r>
+                            <w:proofErr w:type="spellStart"/>
+                            <w:r>
+                              <w:t>Github</w:t>
+                            </w:r>
+                            <w:proofErr w:type="spellEnd"/>
+                            <w:r>
+                              <w:t xml:space="preserve"> repository as our official source of RABET-V information. </w:t>
                             </w:r>
                           </w:p>
                           <w:p>
@@ -290,11 +320,33 @@
                           <w:rPr>
                             <w:rStyle w:val="Hyperlink"/>
                           </w:rPr>
-                          <w:t>RABET-V Github Repository</w:t>
+                          <w:t xml:space="preserve">RABET-V </w:t>
+                        </w:r>
+                        <w:proofErr w:type="spellStart"/>
+                        <w:r>
+                          <w:rPr>
+                            <w:rStyle w:val="Hyperlink"/>
+                          </w:rPr>
+                          <w:t>Github</w:t>
+                        </w:r>
+                        <w:proofErr w:type="spellEnd"/>
+                        <w:r>
+                          <w:rPr>
+                            <w:rStyle w:val="Hyperlink"/>
+                          </w:rPr>
+                          <w:t xml:space="preserve"> Repository</w:t>
                         </w:r>
                       </w:hyperlink>
                       <w:r>
-                        <w:t xml:space="preserve"> without significant editing. Many of the links in this document were originally links to other github pages within the repository. As such, these links will not resolve and that is ok. </w:t>
+                        <w:t xml:space="preserve"> without significant editing. Many of the links in this document were originally links to other </w:t>
+                      </w:r>
+                      <w:proofErr w:type="spellStart"/>
+                      <w:r>
+                        <w:t>github</w:t>
+                      </w:r>
+                      <w:proofErr w:type="spellEnd"/>
+                      <w:r>
+                        <w:t xml:space="preserve"> pages within the repository. As such, these links will not resolve and that is ok. </w:t>
                       </w:r>
                     </w:p>
                     <w:p>
@@ -307,7 +359,15 @@
                         </w:rPr>
                       </w:pPr>
                       <w:r>
-                        <w:t xml:space="preserve">Also, when you do make changes, please track your changes. We will be incorporating them back into the Github repository as our official source of RABET-V information. </w:t>
+                        <w:t xml:space="preserve">Also, when you do make changes, please track your changes. We will be incorporating them back into the </w:t>
+                      </w:r>
+                      <w:proofErr w:type="spellStart"/>
+                      <w:r>
+                        <w:t>Github</w:t>
+                      </w:r>
+                      <w:proofErr w:type="spellEnd"/>
+                      <w:r>
+                        <w:t xml:space="preserve"> repository as our official source of RABET-V information. </w:t>
                       </w:r>
                     </w:p>
                     <w:p>
@@ -5916,8 +5976,13 @@
           <w:numId w:val="3"/>
         </w:numPr>
       </w:pPr>
-      <w:r>
-        <w:t>KNOWink - Electronic Pollbook</w:t>
+      <w:proofErr w:type="spellStart"/>
+      <w:r>
+        <w:t>KNOWink</w:t>
+      </w:r>
+      <w:proofErr w:type="spellEnd"/>
+      <w:r>
+        <w:t xml:space="preserve"> - Electronic Pollbook</w:t>
       </w:r>
     </w:p>
     <w:p>
@@ -5928,6 +5993,7 @@
       <w:bookmarkStart w:id="8" w:name="_Toc38531098"/>
       <w:bookmarkEnd w:id="7"/>
       <w:r>
+        <w:lastRenderedPageBreak/>
         <w:t>Technology Advisory Committee</w:t>
       </w:r>
       <w:bookmarkEnd w:id="8"/>
@@ -5970,7 +6036,6 @@
         </w:numPr>
       </w:pPr>
       <w:r>
-        <w:lastRenderedPageBreak/>
         <w:t>Brian Glas, OWASP SAMM</w:t>
       </w:r>
     </w:p>
@@ -6148,7 +6213,15 @@
         </w:r>
       </w:hyperlink>
       <w:r>
-        <w:t>. This version will detail how each activity will be conducted. The Working Model will be iteratively reviewed by the program Steering Committee and modified as necessary.</w:t>
+        <w:t xml:space="preserve">. This version will detail how each activity will be conducted. The Working Model will be iteratively reviewed by the program Steering Committee and </w:t>
+      </w:r>
+      <w:proofErr w:type="gramStart"/>
+      <w:r>
+        <w:t>modified</w:t>
+      </w:r>
+      <w:proofErr w:type="gramEnd"/>
+      <w:r>
+        <w:t xml:space="preserve"> as necessary.</w:t>
       </w:r>
     </w:p>
     <w:p>
@@ -6163,7 +6236,15 @@
     </w:p>
     <w:p>
       <w:r>
-        <w:t>The Pilot Program will then conduct multiple iterations of RABET-V on product revisions from the participants. Depending on the changes, RABET-V will adapt and conduct only the activities required. This exercise will highlight the effectiveness of RABET-V to create meaningful but streamlined verifications and help determine the effectiveness of the product architecture and process reviews. It will also provide useful time and cost information. After each RABET-V iteration, changes may be made to the testing process and the iteration repeated as necessary.</w:t>
+        <w:t xml:space="preserve">The Pilot Program will then conduct multiple iterations of RABET-V on product revisions from the participants. Depending on the changes, RABET-V will adapt and conduct only the activities required. This exercise will highlight the effectiveness of RABET-V to create meaningful but streamlined verifications and help determine the effectiveness of the product architecture and process reviews. It will also provide useful time and cost information. After each RABET-V iteration, changes may be made to the testing process and the iteration </w:t>
+      </w:r>
+      <w:proofErr w:type="gramStart"/>
+      <w:r>
+        <w:t>repeated</w:t>
+      </w:r>
+      <w:proofErr w:type="gramEnd"/>
+      <w:r>
+        <w:t xml:space="preserve"> as necessary.</w:t>
       </w:r>
     </w:p>
     <w:p>
@@ -6230,8 +6311,13 @@
         </w:numPr>
       </w:pPr>
       <w:r>
-        <w:t>What are the review time implications of the RABET-V approach for:</w:t>
-      </w:r>
+        <w:t xml:space="preserve">What are the review time implications of the RABET-V approach </w:t>
+      </w:r>
+      <w:proofErr w:type="gramStart"/>
+      <w:r>
+        <w:t>for:</w:t>
+      </w:r>
+      <w:proofErr w:type="gramEnd"/>
     </w:p>
     <w:p>
       <w:pPr>
@@ -6278,8 +6364,13 @@
         </w:numPr>
       </w:pPr>
       <w:r>
-        <w:t>What are the total cost implications of the RABET-V approach for:</w:t>
-      </w:r>
+        <w:t xml:space="preserve">What are the total cost implications of the RABET-V approach </w:t>
+      </w:r>
+      <w:proofErr w:type="gramStart"/>
+      <w:r>
+        <w:t>for:</w:t>
+      </w:r>
+      <w:proofErr w:type="gramEnd"/>
     </w:p>
     <w:p>
       <w:pPr>
@@ -6338,7 +6429,15 @@
         </w:numPr>
       </w:pPr>
       <w:r>
-        <w:t>Does it require a government agency to drive the program, similar to voting system certification?</w:t>
+        <w:t xml:space="preserve">Does it require a government agency to drive the program, </w:t>
+      </w:r>
+      <w:proofErr w:type="gramStart"/>
+      <w:r>
+        <w:t>similar to</w:t>
+      </w:r>
+      <w:proofErr w:type="gramEnd"/>
+      <w:r>
+        <w:t xml:space="preserve"> voting system certification?</w:t>
       </w:r>
     </w:p>
     <w:p>
@@ -6362,7 +6461,15 @@
         </w:numPr>
       </w:pPr>
       <w:r>
-        <w:t>Is there a model that states and localities can support?</w:t>
+        <w:t xml:space="preserve">Is there a model that </w:t>
+      </w:r>
+      <w:proofErr w:type="gramStart"/>
+      <w:r>
+        <w:t>states</w:t>
+      </w:r>
+      <w:proofErr w:type="gramEnd"/>
+      <w:r>
+        <w:t xml:space="preserve"> and localities can support?</w:t>
       </w:r>
     </w:p>
     <w:p>
@@ -6500,7 +6607,15 @@
         </w:numPr>
       </w:pPr>
       <w:r>
-        <w:t>Is there a sufficient correlation between process assessment results and verification outcomes to use those assessments to expedite verification and re-verification under RABET-V?</w:t>
+        <w:t xml:space="preserve">Is there a </w:t>
+      </w:r>
+      <w:proofErr w:type="gramStart"/>
+      <w:r>
+        <w:t>sufficient</w:t>
+      </w:r>
+      <w:proofErr w:type="gramEnd"/>
+      <w:r>
+        <w:t xml:space="preserve"> correlation between process assessment results and verification outcomes to use those assessments to expedite verification and re-verification under RABET-V?</w:t>
       </w:r>
     </w:p>
     <w:p>
@@ -6536,7 +6651,16 @@
         </w:numPr>
       </w:pPr>
       <w:r>
-        <w:t>Do architecture reviews provide a sufficient understanding of a given product to determine the impact of:</w:t>
+        <w:lastRenderedPageBreak/>
+        <w:t xml:space="preserve">Do architecture reviews provide a </w:t>
+      </w:r>
+      <w:proofErr w:type="gramStart"/>
+      <w:r>
+        <w:t>sufficient</w:t>
+      </w:r>
+      <w:proofErr w:type="gramEnd"/>
+      <w:r>
+        <w:t xml:space="preserve"> understanding of a given product to determine the impact of:</w:t>
       </w:r>
     </w:p>
     <w:p>
@@ -6548,7 +6672,15 @@
         </w:numPr>
       </w:pPr>
       <w:r>
-        <w:t>De minimus system changes?</w:t>
+        <w:t xml:space="preserve">De </w:t>
+      </w:r>
+      <w:proofErr w:type="spellStart"/>
+      <w:r>
+        <w:t>minimus</w:t>
+      </w:r>
+      <w:proofErr w:type="spellEnd"/>
+      <w:r>
+        <w:t xml:space="preserve"> system changes?</w:t>
       </w:r>
     </w:p>
     <w:p>
@@ -6584,7 +6716,6 @@
         </w:numPr>
       </w:pPr>
       <w:r>
-        <w:lastRenderedPageBreak/>
         <w:t>Should architecture reviews be renewed and, if so, how often or under what circumstances?</w:t>
       </w:r>
     </w:p>
@@ -6812,7 +6943,6 @@
       <w:bookmarkStart w:id="31" w:name="_Toc38531108"/>
       <w:bookmarkEnd w:id="30"/>
       <w:r>
-        <w:lastRenderedPageBreak/>
         <w:t>Guiding Framework</w:t>
       </w:r>
       <w:bookmarkEnd w:id="31"/>
@@ -6856,6 +6986,7 @@
       <w:bookmarkStart w:id="33" w:name="_Toc38531109"/>
       <w:bookmarkEnd w:id="32"/>
       <w:r>
+        <w:lastRenderedPageBreak/>
         <w:t>Registered Technology Providers</w:t>
       </w:r>
       <w:bookmarkEnd w:id="33"/>
@@ -6964,7 +7095,15 @@
         </w:numPr>
       </w:pPr>
       <w:r>
-        <w:t>Organization implementation and regular assessment of an organizational security framework like the CIS Controls. Organization security audits must be performed regularly and the report provided to RABET-V. The report will be provided to RABET-V Subscribers.</w:t>
+        <w:t xml:space="preserve">Organization implementation and regular assessment of an organizational security framework like the CIS Controls. Organization security audits must be performed </w:t>
+      </w:r>
+      <w:proofErr w:type="gramStart"/>
+      <w:r>
+        <w:t>regularly</w:t>
+      </w:r>
+      <w:proofErr w:type="gramEnd"/>
+      <w:r>
+        <w:t xml:space="preserve"> and the report provided to RABET-V. The report will be provided to RABET-V Subscribers.</w:t>
       </w:r>
     </w:p>
     <w:p>
@@ -7044,7 +7183,6 @@
         </w:numPr>
       </w:pPr>
       <w:r>
-        <w:lastRenderedPageBreak/>
         <w:t>Lacking product maintenance - if the vendor is no longer properly supporting a product with regular monitoring and maintenance, RABET-V will delist the product from its registry.</w:t>
       </w:r>
     </w:p>
@@ -7056,6 +7194,7 @@
       <w:bookmarkStart w:id="39" w:name="_Toc38531111"/>
       <w:bookmarkEnd w:id="38"/>
       <w:r>
+        <w:lastRenderedPageBreak/>
         <w:t>RABET-V Public Portal</w:t>
       </w:r>
       <w:bookmarkEnd w:id="39"/>
@@ -7290,6 +7429,7 @@
         <w:rPr>
           <w:noProof/>
         </w:rPr>
+        <w:lastRenderedPageBreak/>
         <w:drawing>
           <wp:inline distT="0" distB="0" distL="0" distR="0" wp14:anchorId="0F0FE827" wp14:editId="7833AE77">
             <wp:extent cx="5550491" cy="7877175"/>
@@ -7571,7 +7711,15 @@
     </w:p>
     <w:p>
       <w:r>
-        <w:t>Monitoring and control of communications at the external boundary of an information system to prevent and detect malicious and other unauthorized communications, through the use of boundary protection devices (e.g. gateways, routers, firewalls, guards, encrypted tunnels). [NIST SP 800-53 Rev. 4]</w:t>
+        <w:t xml:space="preserve">Monitoring and control of communications at the external boundary of an information system to prevent and detect malicious and other unauthorized communications, </w:t>
+      </w:r>
+      <w:proofErr w:type="gramStart"/>
+      <w:r>
+        <w:t>through the use of</w:t>
+      </w:r>
+      <w:proofErr w:type="gramEnd"/>
+      <w:r>
+        <w:t xml:space="preserve"> boundary protection devices (e.g. gateways, routers, firewalls, guards, encrypted tunnels). [NIST SP 800-53 Rev. 4]</w:t>
       </w:r>
     </w:p>
     <w:p>
@@ -7694,7 +7842,6 @@
       <w:bookmarkStart w:id="63" w:name="_Toc38531117"/>
       <w:bookmarkEnd w:id="62"/>
       <w:r>
-        <w:lastRenderedPageBreak/>
         <w:t>RABET-V Security Services Capability Maturity (SSCM) Index</w:t>
       </w:r>
       <w:bookmarkEnd w:id="63"/>
@@ -7818,7 +7965,6 @@
       <w:bookmarkStart w:id="67" w:name="_Toc38531118"/>
       <w:bookmarkEnd w:id="66"/>
       <w:r>
-        <w:lastRenderedPageBreak/>
         <w:t>RABET-V Security Services Architectural Maturity (SSAM) Index</w:t>
       </w:r>
       <w:bookmarkEnd w:id="67"/>
@@ -7861,6 +8007,7 @@
       <w:bookmarkStart w:id="68" w:name="maturity-score-ranges-1"/>
       <w:bookmarkEnd w:id="68"/>
       <w:r>
+        <w:lastRenderedPageBreak/>
         <w:t>Maturity Score Ranges</w:t>
       </w:r>
       <w:hyperlink w:anchor="maturity-score-ranges"/>
@@ -7927,7 +8074,6 @@
       <w:bookmarkStart w:id="71" w:name="_Toc38531119"/>
       <w:bookmarkEnd w:id="70"/>
       <w:r>
-        <w:lastRenderedPageBreak/>
         <w:t>RABET-V Software Development Maturity (SDM) Index</w:t>
       </w:r>
       <w:bookmarkEnd w:id="71"/>
@@ -8033,7 +8179,15 @@
     </w:p>
     <w:p>
       <w:r>
-        <w:t>The Rapid Architecture-Based Election Technology Verification (RABET-V) process consists of eight total activities, five of which are conditional activities that are scaled to meet the needs of the particular review. This scaling provides a rapid, risk-based testing strategy informed by the product’s architecture, the developer’s processes, and their security claims.</w:t>
+        <w:t xml:space="preserve">The Rapid Architecture-Based Election Technology Verification (RABET-V) process consists of eight total activities, five of which are conditional activities that are scaled to meet the needs of the </w:t>
+      </w:r>
+      <w:proofErr w:type="gramStart"/>
+      <w:r>
+        <w:t>particular review</w:t>
+      </w:r>
+      <w:proofErr w:type="gramEnd"/>
+      <w:r>
+        <w:t>. This scaling provides a rapid, risk-based testing strategy informed by the product’s architecture, the developer’s processes, and their security claims.</w:t>
       </w:r>
     </w:p>
     <w:p/>
@@ -8045,7 +8199,6 @@
       <w:bookmarkStart w:id="77" w:name="_Toc38531121"/>
       <w:bookmarkEnd w:id="76"/>
       <w:r>
-        <w:lastRenderedPageBreak/>
         <w:t>Provider Submission</w:t>
       </w:r>
       <w:bookmarkEnd w:id="77"/>
@@ -8184,7 +8337,15 @@
         </w:r>
       </w:hyperlink>
       <w:r>
-        <w:t xml:space="preserve"> in the Submission Review activity to determine if the stated security claims align with with the product goals. For example, if the Product Goals include managing sensitive voter information, the Verification Authority will expect to see security claims designed to protect sensitive voter information.</w:t>
+        <w:t xml:space="preserve"> in the Submission Review activity to determine if the stated security claims align with </w:t>
+      </w:r>
+      <w:proofErr w:type="spellStart"/>
+      <w:r>
+        <w:t>with</w:t>
+      </w:r>
+      <w:proofErr w:type="spellEnd"/>
+      <w:r>
+        <w:t xml:space="preserve"> the product goals. For example, if the Product Goals include managing sensitive voter information, the Verification Authority will expect to see security claims designed to protect sensitive voter information.</w:t>
       </w:r>
     </w:p>
     <w:p>
@@ -8216,7 +8377,15 @@
     </w:p>
     <w:p>
       <w:r>
-        <w:t>The Expected Usage statement describes how the provider expects the election office to use the product. While it can communicate this through a number of means, a good approach is through high-level use cases that list the actions and interactions between involved parties and the system to achieve the Product Goals.</w:t>
+        <w:t xml:space="preserve">The Expected Usage statement describes how the provider expects the election office to use the product. While it can communicate this through </w:t>
+      </w:r>
+      <w:proofErr w:type="gramStart"/>
+      <w:r>
+        <w:t>a number of</w:t>
+      </w:r>
+      <w:proofErr w:type="gramEnd"/>
+      <w:r>
+        <w:t xml:space="preserve"> means, a good approach is through high-level use cases that list the actions and interactions between involved parties and the system to achieve the Product Goals.</w:t>
       </w:r>
     </w:p>
     <w:p>
@@ -8237,6 +8406,7 @@
     </w:p>
     <w:p>
       <w:r>
+        <w:lastRenderedPageBreak/>
         <w:t xml:space="preserve">The Expected Usage will be published in the </w:t>
       </w:r>
       <w:hyperlink r:id="rId36">
@@ -8264,11 +8434,23 @@
     </w:p>
     <w:p>
       <w:r>
-        <w:t xml:space="preserve">The Product Security Claims statement is a listing of security requirements met by the product. While the provider may use any set of security requirements, there is a strong </w:t>
-      </w:r>
-      <w:r>
-        <w:lastRenderedPageBreak/>
-        <w:t>preference for leveraging widely-accepted and publicly available control sets to the maximum extent possible. For instance, the provider may have specific security requirements for the product, but should map those requirements to the most recent revisions of the CIS Controls or NIST SP 800-53.</w:t>
+        <w:t xml:space="preserve">The Product Security Claims statement is a listing of security requirements met by the product. While the provider may use any set of security requirements, there is a strong preference for leveraging </w:t>
+      </w:r>
+      <w:proofErr w:type="gramStart"/>
+      <w:r>
+        <w:t>widely-accepted</w:t>
+      </w:r>
+      <w:proofErr w:type="gramEnd"/>
+      <w:r>
+        <w:t xml:space="preserve"> and publicly available control sets to the maximum extent possible. For instance, the provider may have specific security requirements for the </w:t>
+      </w:r>
+      <w:proofErr w:type="gramStart"/>
+      <w:r>
+        <w:t>product, but</w:t>
+      </w:r>
+      <w:proofErr w:type="gramEnd"/>
+      <w:r>
+        <w:t xml:space="preserve"> should map those requirements to the most recent revisions of the CIS Controls or NIST SP 800-53.</w:t>
       </w:r>
     </w:p>
     <w:p>
@@ -8334,12 +8516,28 @@
         <w:t>component</w:t>
       </w:r>
       <w:r>
-        <w:t xml:space="preserve"> is used generically within RABET-V to describe part of a product. Components can be broken down into subcomponents, as required. The architecture should be deconstructed to the level that exposed functionality (e.g. a particular web service, program API, etc.) can be identified.</w:t>
-      </w:r>
-    </w:p>
-    <w:p>
-      <w:r>
-        <w:t>RABET-V does not dictate a particular notation for diagrams, however we would prefer if the provider followed our examples, which are based on UML Component Diagrams.</w:t>
+        <w:t xml:space="preserve"> is used generically within RABET-V to describe part of a product. Components can be broken down into subcomponents, as required. The architecture should be deconstructed to the level that exposed functionality (e.g. a </w:t>
+      </w:r>
+      <w:proofErr w:type="gramStart"/>
+      <w:r>
+        <w:t>particular web</w:t>
+      </w:r>
+      <w:proofErr w:type="gramEnd"/>
+      <w:r>
+        <w:t xml:space="preserve"> service, program API, etc.) can be identified.</w:t>
+      </w:r>
+    </w:p>
+    <w:p>
+      <w:r>
+        <w:t xml:space="preserve">RABET-V does not dictate a particular notation for </w:t>
+      </w:r>
+      <w:proofErr w:type="gramStart"/>
+      <w:r>
+        <w:t>diagrams,</w:t>
+      </w:r>
+      <w:proofErr w:type="gramEnd"/>
+      <w:r>
+        <w:t xml:space="preserve"> however we would prefer if the provider followed our examples, which are based on UML Component Diagrams.</w:t>
       </w:r>
     </w:p>
     <w:p>
@@ -8354,14 +8552,17 @@
       <w:bookmarkStart w:id="87" w:name="third-party-component-details-initial-su"/>
       <w:bookmarkEnd w:id="87"/>
       <w:r>
+        <w:t>Third-Party Component Details – Initial Submission Only</w:t>
+      </w:r>
+      <w:hyperlink w:anchor="third-party-component-details-initial-submission-only"/>
+    </w:p>
+    <w:p>
+      <w:r>
+        <w:t xml:space="preserve">The Third-party Component Details describe the provider’s approach to managing supply chain risk. This includes whether the organization has selected third-party software components with a </w:t>
+      </w:r>
+      <w:r>
         <w:lastRenderedPageBreak/>
-        <w:t>Third-Party Component Details – Initial Submission Only</w:t>
-      </w:r>
-      <w:hyperlink w:anchor="third-party-component-details-initial-submission-only"/>
-    </w:p>
-    <w:p>
-      <w:r>
-        <w:t>The Third-party Component Details describe the provider’s approach to managing supply chain risk. This includes whether the organization has selected third-party software components with a history of known vulnerabilities, and how the organization maintains traceability and assurance of third-party and open source software throughout the lifetime of the software.</w:t>
+        <w:t>history of known vulnerabilities, and how the organization maintains traceability and assurance of third-party and open source software throughout the lifetime of the software.</w:t>
       </w:r>
     </w:p>
     <w:p>
@@ -8484,7 +8685,15 @@
     </w:p>
     <w:p>
       <w:r>
-        <w:t>The provider should detail initial and ongoing vetting procedures for third-party providers and components, to include open source software and libraries. Vetting should include fit for the provider as well as security and reliability. Management of third-parties includes the approach to policies, SLAs, reputation, maintenance, and past performance of third-party software and services.</w:t>
+        <w:t xml:space="preserve">The provider should detail initial and ongoing vetting procedures for third-party providers and components, to include open source software and libraries. Vetting should include fit for the provider as well as security and reliability. Management of </w:t>
+      </w:r>
+      <w:proofErr w:type="gramStart"/>
+      <w:r>
+        <w:t>third-parties</w:t>
+      </w:r>
+      <w:proofErr w:type="gramEnd"/>
+      <w:r>
+        <w:t xml:space="preserve"> includes the approach to policies, SLAs, reputation, maintenance, and past performance of third-party software and services.</w:t>
       </w:r>
     </w:p>
     <w:p>
@@ -8603,7 +8812,6 @@
       <w:bookmarkStart w:id="91" w:name="_Toc38531122"/>
       <w:bookmarkEnd w:id="90"/>
       <w:r>
-        <w:lastRenderedPageBreak/>
         <w:t>Submission Review Process</w:t>
       </w:r>
       <w:bookmarkEnd w:id="91"/>
@@ -8660,7 +8868,15 @@
         </w:numPr>
       </w:pPr>
       <w:r>
-        <w:t>Prior process review, if a revision submission</w:t>
+        <w:t xml:space="preserve">Prior process </w:t>
+      </w:r>
+      <w:proofErr w:type="gramStart"/>
+      <w:r>
+        <w:t>review, if</w:t>
+      </w:r>
+      <w:proofErr w:type="gramEnd"/>
+      <w:r>
+        <w:t xml:space="preserve"> a revision submission</w:t>
       </w:r>
     </w:p>
     <w:p>
@@ -8781,7 +8997,23 @@
         </w:numPr>
       </w:pPr>
       <w:r>
-        <w:t>Reliable: skip or streamline change list validation can be skipped or streamlined [tk what does streamlined mean?]</w:t>
+        <w:t>Reliable: skip or streamline change list validation can be skipped or streamlined [</w:t>
+      </w:r>
+      <w:proofErr w:type="spellStart"/>
+      <w:r>
+        <w:t>tk</w:t>
+      </w:r>
+      <w:proofErr w:type="spellEnd"/>
+      <w:r>
+        <w:t xml:space="preserve"> what does </w:t>
+      </w:r>
+      <w:proofErr w:type="gramStart"/>
+      <w:r>
+        <w:t>streamlined</w:t>
+      </w:r>
+      <w:proofErr w:type="gramEnd"/>
+      <w:r>
+        <w:t xml:space="preserve"> mean?]</w:t>
       </w:r>
     </w:p>
     <w:p>
@@ -8838,6 +9070,7 @@
         </w:numPr>
       </w:pPr>
       <w:r>
+        <w:lastRenderedPageBreak/>
         <w:t>The provider has requested a new Process Assessment in order to generate a new set of Testing Rules or update Software Development Maturity (SDM) scores</w:t>
       </w:r>
     </w:p>
@@ -8877,7 +9110,6 @@
       <w:bookmarkStart w:id="100" w:name="determine-if-architecture-review-activit"/>
       <w:bookmarkEnd w:id="100"/>
       <w:r>
-        <w:lastRenderedPageBreak/>
         <w:t>4. Determine if Architecture Review activity is necessary</w:t>
       </w:r>
       <w:hyperlink w:anchor="determine-if-architecture-review-activity-is-necessary"/>
@@ -9006,7 +9238,6 @@
       <w:bookmarkStart w:id="103" w:name="_Toc38531123"/>
       <w:bookmarkEnd w:id="102"/>
       <w:r>
-        <w:lastRenderedPageBreak/>
         <w:t>Process Assessment Methodology</w:t>
       </w:r>
       <w:bookmarkEnd w:id="103"/>
@@ -9086,6 +9317,7 @@
       <w:bookmarkStart w:id="104" w:name="inputs-1"/>
       <w:bookmarkEnd w:id="104"/>
       <w:r>
+        <w:lastRenderedPageBreak/>
         <w:t>Inputs</w:t>
       </w:r>
       <w:hyperlink w:anchor="inputs"/>
@@ -9213,11 +9445,15 @@
     </w:p>
     <w:p>
       <w:r>
-        <w:t xml:space="preserve">These sessions are for interactive discussions with the different roles supporting the efforts related to software development at an organization. The interviews will normally involve two interviewers and each will last approximately 60-90 minutes in length. While sessions are driven by topics found in the SAMM toolkit, they will not be checklist-based, but discussions on how processes and procedure are implemented and conducted </w:t>
-      </w:r>
-      <w:r>
-        <w:lastRenderedPageBreak/>
-        <w:t>throughout the organization. Below are some of the common role that would be interviewed, however representatives from the logical business units are also useful candidates for interviewing:</w:t>
+        <w:t xml:space="preserve">These sessions are for interactive discussions with the different roles supporting the efforts related to software development at an organization. The interviews will normally involve two </w:t>
+      </w:r>
+      <w:proofErr w:type="gramStart"/>
+      <w:r>
+        <w:t>interviewers</w:t>
+      </w:r>
+      <w:proofErr w:type="gramEnd"/>
+      <w:r>
+        <w:t xml:space="preserve"> and each will last approximately 60-90 minutes in length. While sessions are driven by topics found in the SAMM toolkit, they will not be checklist-based, but discussions on how processes and procedure are implemented and conducted throughout the organization. Below are some of the common role that would be interviewed, however representatives from the logical business units are also useful candidates for interviewing:</w:t>
       </w:r>
     </w:p>
     <w:p>
@@ -9301,7 +9537,15 @@
         </w:numPr>
       </w:pPr>
       <w:r>
-        <w:t>DevOps Eng or similar role with responsibilities related to build and deployment processes for software</w:t>
+        <w:t xml:space="preserve">DevOps </w:t>
+      </w:r>
+      <w:proofErr w:type="spellStart"/>
+      <w:r>
+        <w:t>Eng</w:t>
+      </w:r>
+      <w:proofErr w:type="spellEnd"/>
+      <w:r>
+        <w:t xml:space="preserve"> or similar role with responsibilities related to build and deployment processes for software</w:t>
       </w:r>
     </w:p>
     <w:p>
@@ -9323,6 +9567,7 @@
       <w:bookmarkStart w:id="109" w:name="determine-artifact-reliability"/>
       <w:bookmarkEnd w:id="109"/>
       <w:r>
+        <w:lastRenderedPageBreak/>
         <w:t>3. Determine Artifact Reliability</w:t>
       </w:r>
       <w:hyperlink w:anchor="determine-artifact-reliability"/>
@@ -9366,11 +9611,7 @@
     </w:p>
     <w:p>
       <w:r>
-        <w:t xml:space="preserve">Security configurations are a major part of ensuring that systems are implementing proper security controls. Using configuration guidance, such as the CIS Benchmarks, leads to consistent security outcomes. Using automated configuration assessment tools, such as the CIS configuration assessment tool (CIS-CAT) can ensure guidance is being followed for every release. During the Process Assessment, the reviewer will determine </w:t>
-      </w:r>
-      <w:r>
-        <w:lastRenderedPageBreak/>
-        <w:t>if the technology provider is subscribed to configuration guidance and if they are using a reliable assessment tool. If so, the results of the assessment tool will be used during RABET-V iterations to verify certain requirements. If this artifact is not present or reliable, the Product Verification activity will have to perform additional testing to verify secure configurations.</w:t>
+        <w:t>Security configurations are a major part of ensuring that systems are implementing proper security controls. Using configuration guidance, such as the CIS Benchmarks, leads to consistent security outcomes. Using automated configuration assessment tools, such as the CIS configuration assessment tool (CIS-CAT) can ensure guidance is being followed for every release. During the Process Assessment, the reviewer will determine if the technology provider is subscribed to configuration guidance and if they are using a reliable assessment tool. If so, the results of the assessment tool will be used during RABET-V iterations to verify certain requirements. If this artifact is not present or reliable, the Product Verification activity will have to perform additional testing to verify secure configurations.</w:t>
       </w:r>
     </w:p>
     <w:p>
@@ -9386,7 +9627,15 @@
     </w:p>
     <w:p>
       <w:r>
-        <w:t>Automated vulnerability assessments check system components for known vulnerabilities. These assessments primarily check 3rd party components for known vulnerable versions of software. For technology providers who are found to be regularly performing automated vulnerability scans on the product networks and software, their results can be used during the Product Verification activity in lieu of RABET-V reviewer performing new scans. During the Process Assessment, reviewers will investigate the scope, frequency, and tooling used by the technology provider to determine if there is sufficient coverage and accuracy.</w:t>
+        <w:t xml:space="preserve">Automated vulnerability assessments check system components for known vulnerabilities. These assessments primarily check 3rd party components for known vulnerable versions of software. For technology providers who are found to be regularly performing automated vulnerability scans on the product networks and software, their results can be used during the Product Verification activity in lieu of RABET-V reviewer performing new scans. During the Process Assessment, reviewers will investigate the scope, frequency, and tooling used by the technology provider to determine if there is </w:t>
+      </w:r>
+      <w:proofErr w:type="gramStart"/>
+      <w:r>
+        <w:t>sufficient</w:t>
+      </w:r>
+      <w:proofErr w:type="gramEnd"/>
+      <w:r>
+        <w:t xml:space="preserve"> coverage and accuracy.</w:t>
       </w:r>
     </w:p>
     <w:p>
@@ -9412,6 +9661,7 @@
       <w:bookmarkStart w:id="114" w:name="rd-party-security-analysis"/>
       <w:bookmarkEnd w:id="114"/>
       <w:r>
+        <w:lastRenderedPageBreak/>
         <w:t>3rd Party Security Analysis</w:t>
       </w:r>
       <w:hyperlink w:anchor="rd-party-security-analysis"/>
@@ -9486,7 +9736,15 @@
     </w:p>
     <w:p>
       <w:r>
-        <w:t>The SAMM assessment provides a maturity score for each security practice. These maturity scores provide assistance determining risk of future changes.</w:t>
+        <w:t xml:space="preserve">The SAMM assessment provides a maturity score for each security practice. These maturity scores </w:t>
+      </w:r>
+      <w:proofErr w:type="gramStart"/>
+      <w:r>
+        <w:t>provide assistance</w:t>
+      </w:r>
+      <w:proofErr w:type="gramEnd"/>
+      <w:r>
+        <w:t xml:space="preserve"> determining risk of future changes.</w:t>
       </w:r>
     </w:p>
     <w:p>
@@ -9518,11 +9776,7 @@
     </w:p>
     <w:p>
       <w:r>
-        <w:t xml:space="preserve">At a base level, the organization should identify the means of measuring the effectiveness of any security program. These indicators may be different based on the </w:t>
-      </w:r>
-      <w:r>
-        <w:lastRenderedPageBreak/>
-        <w:t>organization, but could include Mean Time to Remediation, Flaw Creation Rate, and Portion of Application covered by Automated Security Testing. Level two involves developing a strategy to ensure application security and setting goals for each of the indicators to monitor and track progress.</w:t>
+        <w:t>At a base level, the organization should identify the means of measuring the effectiveness of any security program. These indicators may be different based on the organization, but could include Mean Time to Remediation, Flaw Creation Rate, and Portion of Application covered by Automated Security Testing. Level two involves developing a strategy to ensure application security and setting goals for each of the indicators to monitor and track progress.</w:t>
       </w:r>
     </w:p>
     <w:p>
@@ -9538,7 +9792,15 @@
     </w:p>
     <w:p>
       <w:r>
-        <w:t>Level one of Policy &amp; Compliance expects that the organization has a common set of policies and standards that govern all aspects of software development. The policies protect the integrity of its computing environment, safety and privacy of the data, and maturity of the software development life-cycles. The standards set requirements for technologies—such as languages and frameworks—used within the organization.</w:t>
+        <w:t xml:space="preserve">Level one of Policy &amp; Compliance expects that the organization has a common set of policies and standards that govern all aspects of software development. The policies protect the integrity of its computing environment, safety and privacy of the data, and maturity of the software development </w:t>
+      </w:r>
+      <w:proofErr w:type="gramStart"/>
+      <w:r>
+        <w:t>life-cycles</w:t>
+      </w:r>
+      <w:proofErr w:type="gramEnd"/>
+      <w:r>
+        <w:t>. The standards set requirements for technologies—such as languages and frameworks—used within the organization.</w:t>
       </w:r>
     </w:p>
     <w:p>
@@ -9559,7 +9821,27 @@
     </w:p>
     <w:p>
       <w:r>
-        <w:t>Level one of Education &amp; Guidance requires the creation of a training program that involves various different topics, such as specific application best practices that is incorporated as part of the onboarding process. Higher levels of this practice involves the additional coverage of the training program to other members of the workforce and deeper coverage of the topics associated with SDLC. Having a general education program in place that details who the program applies to and the topics covered by the program could be considered as a starting point.</w:t>
+        <w:t xml:space="preserve">Level one of Education &amp; Guidance requires the creation of a training program that involves </w:t>
+      </w:r>
+      <w:proofErr w:type="gramStart"/>
+      <w:r>
+        <w:t>various different</w:t>
+      </w:r>
+      <w:proofErr w:type="gramEnd"/>
+      <w:r>
+        <w:t xml:space="preserve"> topics, such as specific application best practices that is incorporated as part of the onboarding process. Higher levels of this practice </w:t>
+      </w:r>
+      <w:proofErr w:type="gramStart"/>
+      <w:r>
+        <w:t>involves</w:t>
+      </w:r>
+      <w:proofErr w:type="gramEnd"/>
+      <w:r>
+        <w:t xml:space="preserve"> the additional coverage of the training program to other members of the workforce and deeper coverage of the topics associated with SDLC. Having a general education program in place that details who the </w:t>
+      </w:r>
+      <w:r>
+        <w:lastRenderedPageBreak/>
+        <w:t>program applies to and the topics covered by the program could be considered as a starting point.</w:t>
       </w:r>
     </w:p>
     <w:p>
@@ -9586,7 +9868,15 @@
     </w:p>
     <w:p>
       <w:r>
-        <w:t>The practices in this stream focus upon building and maintaining the core risk profiles of the organization and assuring that they’re aligned to both the business needs of the organizations and risk the organization faces. Having both the ability to access the final risk registry and threat model methodology used would be beneficial for the assessment and could present a reasonable starting point.</w:t>
+        <w:t xml:space="preserve">The practices in this stream focus upon building and maintaining the core risk profiles of the organization and assuring that </w:t>
+      </w:r>
+      <w:proofErr w:type="gramStart"/>
+      <w:r>
+        <w:t>they’re</w:t>
+      </w:r>
+      <w:proofErr w:type="gramEnd"/>
+      <w:r>
+        <w:t xml:space="preserve"> aligned to both the business needs of the organizations and risk the organization faces. Having both the ability to access the final risk registry and threat model methodology used would be beneficial for the assessment and could present a reasonable starting point.</w:t>
       </w:r>
     </w:p>
     <w:p>
@@ -9602,7 +9892,23 @@
     </w:p>
     <w:p>
       <w:r>
-        <w:t>At a base level the organization should have a documented set of security requirements, with higher maturity levels having it in a more standardized notation and including active participation and development from the application development team. Having a well documented set of security requirements should be considered a baseline for verification efforts.</w:t>
+        <w:t xml:space="preserve">At a base </w:t>
+      </w:r>
+      <w:proofErr w:type="gramStart"/>
+      <w:r>
+        <w:t>level</w:t>
+      </w:r>
+      <w:proofErr w:type="gramEnd"/>
+      <w:r>
+        <w:t xml:space="preserve"> the organization should have a documented set of security requirements, with higher maturity levels having it in a more standardized notation and including active participation and development from the application development team. Having a </w:t>
+      </w:r>
+      <w:proofErr w:type="spellStart"/>
+      <w:r>
+        <w:t>well documented</w:t>
+      </w:r>
+      <w:proofErr w:type="spellEnd"/>
+      <w:r>
+        <w:t xml:space="preserve"> set of security requirements should be considered a baseline for verification efforts.</w:t>
       </w:r>
     </w:p>
     <w:p>
@@ -9618,7 +9924,25 @@
     </w:p>
     <w:p>
       <w:r>
-        <w:t>The second level of maturity dictates that organizations should have an established list of recommended technologies and a list of resusable security services that are use to support each of the products. These two could be considered useful artifacts for more advanced verification efforts.</w:t>
+        <w:t xml:space="preserve">The second level of maturity dictates that organizations should have an established list of recommended technologies and a list of </w:t>
+      </w:r>
+      <w:proofErr w:type="spellStart"/>
+      <w:r>
+        <w:t>resusable</w:t>
+      </w:r>
+      <w:proofErr w:type="spellEnd"/>
+      <w:r>
+        <w:t xml:space="preserve"> security services that are </w:t>
+      </w:r>
+      <w:proofErr w:type="spellStart"/>
+      <w:proofErr w:type="gramStart"/>
+      <w:r>
+        <w:t>use</w:t>
+      </w:r>
+      <w:proofErr w:type="spellEnd"/>
+      <w:proofErr w:type="gramEnd"/>
+      <w:r>
+        <w:t xml:space="preserve"> to support each of the products. These two could be considered useful artifacts for more advanced verification efforts.</w:t>
       </w:r>
     </w:p>
     <w:p>
@@ -9628,7 +9952,6 @@
       <w:bookmarkStart w:id="125" w:name="implementation"/>
       <w:bookmarkEnd w:id="125"/>
       <w:r>
-        <w:lastRenderedPageBreak/>
         <w:t>Implementation</w:t>
       </w:r>
       <w:hyperlink w:anchor="implementation"/>
@@ -9705,7 +10028,11 @@
     </w:p>
     <w:p>
       <w:r>
-        <w:t>The Architecture Assessment builds on the work from Governance and Design to identify compliance issues and develop mitigations for known threats. At a base level, the architecture is reviewed for structural stability and all missing security controls are logged as defects. Higher levels of maturity will also include activities periodic re-evaluations of the threat assessments as well as the review of the internal and external requirements, which are either logged as defects if unaddressed for organizations of the highest level of maturity.</w:t>
+        <w:t xml:space="preserve">The Architecture Assessment builds on the work from Governance and Design to identify compliance issues and develop mitigations for known threats. At a base level, the architecture is reviewed for structural stability and all missing security controls are logged as defects. Higher levels of maturity will also include activities periodic re-evaluations of the threat assessments as </w:t>
+      </w:r>
+      <w:r>
+        <w:lastRenderedPageBreak/>
+        <w:t>well as the review of the internal and external requirements, which are either logged as defects if unaddressed for organizations of the highest level of maturity.</w:t>
       </w:r>
     </w:p>
     <w:p>
@@ -9721,7 +10048,15 @@
     </w:p>
     <w:p>
       <w:r>
-        <w:t>Level one of Requirements-driven Testing requires testing the correct functioning of the standard security controls—i.e. aspects of the service that control confidentiality, integrity, and availability. Testing at this level should also cover fuzz testing the main input parameters and the inspection of as many application crashes as possible for security impact. In addition for organizations for maturity level 2 or higher will have security tests automated and documented using a standardized framework or DSL. For organizations with the highest level of maturity or organizations that have a high availability requirement, should also conduct security stress testing to assure that the application can perform in adverse circumstances.</w:t>
+        <w:t xml:space="preserve">Level one of Requirements-driven Testing requires testing the correct functioning of the standard security controls—i.e. aspects of the service that control confidentiality, integrity, and availability. Testing at this level should also cover fuzz testing the main input parameters and the inspection of as many application crashes as possible for security impact. In </w:t>
+      </w:r>
+      <w:proofErr w:type="gramStart"/>
+      <w:r>
+        <w:t>addition</w:t>
+      </w:r>
+      <w:proofErr w:type="gramEnd"/>
+      <w:r>
+        <w:t xml:space="preserve"> for organizations for maturity level 2 or higher will have security tests automated and documented using a standardized framework or DSL. For organizations with the highest level of maturity or organizations that have a high availability requirement, should also conduct security stress testing to assure that the application can perform in adverse circumstances.</w:t>
       </w:r>
     </w:p>
     <w:p>
@@ -9737,11 +10072,17 @@
     </w:p>
     <w:p>
       <w:r>
-        <w:t xml:space="preserve">Security Testing involves both in-depth testing based on knowledge of an application and its business logic and automated testing for scalability. For organization’s of all maturity this testing should be done in an automated fashion with some level of manual review for high risk components. Organizations with a higher level of maturity will have </w:t>
-      </w:r>
-      <w:r>
-        <w:lastRenderedPageBreak/>
-        <w:t>this security testing build into their build and deploy process with a feedback loop that helps improve the organization’s secure development practices.</w:t>
+        <w:t xml:space="preserve">Security Testing involves both in-depth testing based on knowledge of an application and its business logic and automated testing for scalability. For </w:t>
+      </w:r>
+      <w:proofErr w:type="spellStart"/>
+      <w:proofErr w:type="gramStart"/>
+      <w:r>
+        <w:t>organization’s</w:t>
+      </w:r>
+      <w:proofErr w:type="spellEnd"/>
+      <w:proofErr w:type="gramEnd"/>
+      <w:r>
+        <w:t xml:space="preserve"> of all maturity this testing should be done in an automated fashion with some level of manual review for high risk components. Organizations with a higher level of maturity will have this security testing build into their build and deploy process with a feedback loop that helps improve the organization’s secure development practices.</w:t>
       </w:r>
     </w:p>
     <w:p>
@@ -9784,7 +10125,15 @@
     </w:p>
     <w:p>
       <w:r>
-        <w:t>Eventually, every aspect of the application or service starts to show its age. For this reason, over time, parts of the application will need to be updated, patched, or culled. At a base level, this process is performed on a best-effort basis using available information for configuration hardening and attempting/testing updates to system and application components. At the second—and more preferable—level, this process is performed using formal processes and baselines which should be well-documented, timely, and completed according to a schedule. The final level of maturity has the organization assessing the technology against the established baseline with a methodology in place both to review the baseline and remediate any noncompliant systems.</w:t>
+        <w:t xml:space="preserve">Eventually, every aspect of the application or service starts to show its age. For this reason, over time, parts of the application will need to be updated, patched, or culled. At a base level, this process is performed on a best-effort basis using available information for configuration hardening and attempting/testing updates to system and application components. At the second—and </w:t>
+      </w:r>
+      <w:proofErr w:type="gramStart"/>
+      <w:r>
+        <w:t>more preferable</w:t>
+      </w:r>
+      <w:proofErr w:type="gramEnd"/>
+      <w:r>
+        <w:t>—level, this process is performed using formal processes and baselines which should be well-documented, timely, and completed according to a schedule. The final level of maturity has the organization assessing the technology against the established baseline with a methodology in place both to review the baseline and remediate any noncompliant systems.</w:t>
       </w:r>
     </w:p>
     <w:p>
@@ -9800,7 +10149,15 @@
     </w:p>
     <w:p>
       <w:r>
-        <w:t>The Operational Management of applications within an organization is based around the people and processes. At a base level, basic data protection practices—e.g. knowing what’s processed and stored in an application, what is the sensitivity level of the data, and how to prevent compromising the data—should be in place. Unused application should be identified and decommissioned as often as possible. There should also be a process in place for sunsetting legacy applications and prevent unexpected disruptions for customers and users.</w:t>
+        <w:t xml:space="preserve">The Operational Management of applications within an organization is based around the people and processes. At a base level, basic data protection practices—e.g. knowing </w:t>
+      </w:r>
+      <w:proofErr w:type="gramStart"/>
+      <w:r>
+        <w:t>what’s</w:t>
+      </w:r>
+      <w:proofErr w:type="gramEnd"/>
+      <w:r>
+        <w:t xml:space="preserve"> processed and stored in an application, what is the sensitivity level of the data, and how to prevent compromising the data—should be in place. Unused application should be identified and decommissioned as often as possible. There should also be a process in place for sunsetting legacy applications and prevent unexpected disruptions for customers and users.</w:t>
       </w:r>
     </w:p>
     <w:p>
@@ -9816,7 +10173,11 @@
     </w:p>
     <w:p>
       <w:r>
-        <w:t>One of the advantages of having higher maturity scores with SAMM is that the provider’s processes produce more reliable artifacts which can be used by RABET-V. These artifacts may reduce the assessed risk and/or eliminate the need for the RABET-V process to reproduce these artifacts. The evaluation will determine which of these artifacts are reliable and robust enough to be used by RABET-V.</w:t>
+        <w:t xml:space="preserve">One of the advantages of having higher maturity scores with SAMM is that the provider’s processes produce more reliable artifacts which can be used by RABET-V. These artifacts may reduce the assessed risk and/or eliminate the need for the RABET-V process to reproduce </w:t>
+      </w:r>
+      <w:r>
+        <w:lastRenderedPageBreak/>
+        <w:t>these artifacts. The evaluation will determine which of these artifacts are reliable and robust enough to be used by RABET-V.</w:t>
       </w:r>
     </w:p>
     <w:p>
@@ -9837,7 +10198,15 @@
     </w:p>
     <w:p>
       <w:r>
-        <w:t>Maturity Level 2 and 3 have defined KPIs reflecting application security. The KPIs and the current KPI results can be used by the RABET-V process to assess the security health of the system. For example, one KPI may be the number of identified vulnerabilities and how quickly they were addressed. This information can assist RABET-V evaluators to determine the effectiveness of current security controls and response mechanisms. In addition SAMM requires the maintenance and documentation of an organization’s risk management process, one such artifact that may be of value to the RABET-V evaluators is an updated risk profile that details the outputs of the organization’s risk assessment.</w:t>
+        <w:t xml:space="preserve">Maturity Level 2 and 3 have defined KPIs reflecting application security. The KPIs and the current KPI results can be used by the RABET-V process to assess the security health of the system. For example, one KPI may be the number of identified vulnerabilities and how quickly they were addressed. This information can assist RABET-V evaluators to determine the effectiveness of current security controls and response mechanisms. In </w:t>
+      </w:r>
+      <w:proofErr w:type="gramStart"/>
+      <w:r>
+        <w:t>addition</w:t>
+      </w:r>
+      <w:proofErr w:type="gramEnd"/>
+      <w:r>
+        <w:t xml:space="preserve"> SAMM requires the maintenance and documentation of an organization’s risk management process, one such artifact that may be of value to the RABET-V evaluators is an updated risk profile that details the outputs of the organization’s risk assessment.</w:t>
       </w:r>
     </w:p>
     <w:p>
@@ -9847,7 +10216,6 @@
       <w:bookmarkStart w:id="139" w:name="policy-and-compliancepolicy-and-standard"/>
       <w:bookmarkEnd w:id="139"/>
       <w:r>
-        <w:lastRenderedPageBreak/>
         <w:t>Policy and Compliance/Policy and Standards Stream</w:t>
       </w:r>
       <w:hyperlink w:anchor="policy-and-compliance-policy-and-standards-stream"/>
@@ -9886,7 +10254,15 @@
     </w:p>
     <w:p>
       <w:r>
-        <w:t>Level 2 and 3 of this stream requires that the organization has established standard and guidelines relating to the Application Security, such documentation could be useful for RABET-V evaluator to determine a base level of organizational maturity.</w:t>
+        <w:t xml:space="preserve">Level 2 and 3 of this </w:t>
+      </w:r>
+      <w:proofErr w:type="gramStart"/>
+      <w:r>
+        <w:t>stream</w:t>
+      </w:r>
+      <w:proofErr w:type="gramEnd"/>
+      <w:r>
+        <w:t xml:space="preserve"> requires that the organization has established standard and guidelines relating to the Application Security, such documentation could be useful for RABET-V evaluator to determine a base level of organizational maturity.</w:t>
       </w:r>
     </w:p>
     <w:p>
@@ -9933,7 +10309,15 @@
     </w:p>
     <w:p>
       <w:r>
-        <w:t>All levels of security requirements requires the creation and maintenance of a security requirements for applications. The inclusion of these security requirements and their alignment to the threats and risks identified in the threat modeling and risk assessment section would be useful for the RABET-V assessors to validate the security requirements.</w:t>
+        <w:t xml:space="preserve">All levels of security requirements </w:t>
+      </w:r>
+      <w:proofErr w:type="gramStart"/>
+      <w:r>
+        <w:t>requires</w:t>
+      </w:r>
+      <w:proofErr w:type="gramEnd"/>
+      <w:r>
+        <w:t xml:space="preserve"> the creation and maintenance of a security requirements for applications. The inclusion of these security requirements and their alignment to the threats and risks identified in the threat modeling and risk assessment section would be useful for the RABET-V assessors to validate the security requirements.</w:t>
       </w:r>
     </w:p>
     <w:p>
@@ -9943,6 +10327,7 @@
       <w:bookmarkStart w:id="144" w:name="secure-architecturearchitecture-design-s"/>
       <w:bookmarkEnd w:id="144"/>
       <w:r>
+        <w:lastRenderedPageBreak/>
         <w:t>Secure Architecture/Architecture Design Stream</w:t>
       </w:r>
       <w:hyperlink w:anchor="secure-architecture-architecture-design-stream"/>
@@ -9975,14 +10360,21 @@
       <w:bookmarkStart w:id="146" w:name="secure-buildbuild-process-stream"/>
       <w:bookmarkEnd w:id="146"/>
       <w:r>
-        <w:lastRenderedPageBreak/>
         <w:t>Secure Build/Build Process Stream</w:t>
       </w:r>
       <w:hyperlink w:anchor="secure-build-build-process-stream"/>
     </w:p>
     <w:p>
       <w:r>
-        <w:t>Maturity level 3 requires that the application build fails if it doesn’t meet a predefined security baseline. Having a copy of this security baseline and the results of the build process verifying compliance with the security baseline will prove very useful for each RABET-V iteration. Depending on the content of the security baseline, it can greatly streamline the verification process.</w:t>
+        <w:t xml:space="preserve">Maturity level 3 requires that the application build fails if it </w:t>
+      </w:r>
+      <w:proofErr w:type="gramStart"/>
+      <w:r>
+        <w:t>doesn’t</w:t>
+      </w:r>
+      <w:proofErr w:type="gramEnd"/>
+      <w:r>
+        <w:t xml:space="preserve"> meet a predefined security baseline. Having a copy of this security baseline and the results of the build process verifying compliance with the security baseline will prove very useful for each RABET-V iteration. Depending on the content of the security baseline, it can greatly streamline the verification process.</w:t>
       </w:r>
     </w:p>
     <w:p>
@@ -10019,7 +10411,25 @@
     </w:p>
     <w:p>
       <w:r>
-        <w:t>All maturity requires the creation and maintenance of a deployment process, this artifact and it’s inclusion of the secure means of handing secrets would be useful for RABET-V assessors. Depending on how the deployment is managed, scripts and associated outputs of the deployment process could be seen as useful artifacts.</w:t>
+        <w:t xml:space="preserve">All maturity requires the creation and maintenance of a deployment process, this artifact and </w:t>
+      </w:r>
+      <w:proofErr w:type="spellStart"/>
+      <w:proofErr w:type="gramStart"/>
+      <w:r>
+        <w:t>it’s</w:t>
+      </w:r>
+      <w:proofErr w:type="spellEnd"/>
+      <w:proofErr w:type="gramEnd"/>
+      <w:r>
+        <w:t xml:space="preserve"> inclusion of the secure means of handing secrets would be useful for RABET-V assessors. Depending on how the deployment is managed, scripts and associated outputs of the deployment process could </w:t>
+      </w:r>
+      <w:proofErr w:type="gramStart"/>
+      <w:r>
+        <w:t>be seen as</w:t>
+      </w:r>
+      <w:proofErr w:type="gramEnd"/>
+      <w:r>
+        <w:t xml:space="preserve"> useful artifacts.</w:t>
       </w:r>
     </w:p>
     <w:p>
@@ -10109,6 +10519,7 @@
       <w:bookmarkStart w:id="154" w:name="requirements-testingmisuseabuse-testing"/>
       <w:bookmarkEnd w:id="154"/>
       <w:r>
+        <w:lastRenderedPageBreak/>
         <w:t>Requirements Testing/Misuse/Abuse Testing</w:t>
       </w:r>
       <w:hyperlink w:anchor="requirements-testing-misuse-abuse-testing"/>
@@ -10141,7 +10552,6 @@
       <w:bookmarkStart w:id="156" w:name="security-testingdeep-understanding"/>
       <w:bookmarkEnd w:id="156"/>
       <w:r>
-        <w:lastRenderedPageBreak/>
         <w:t>Security Testing/Deep Understanding</w:t>
       </w:r>
       <w:hyperlink w:anchor="security-testing-deep-understanding"/>
@@ -10302,7 +10712,6 @@
       <w:bookmarkStart w:id="164" w:name="_Toc38531124"/>
       <w:bookmarkEnd w:id="163"/>
       <w:r>
-        <w:lastRenderedPageBreak/>
         <w:t>Architecture Review Methodology</w:t>
       </w:r>
       <w:bookmarkEnd w:id="164"/>
@@ -10365,6 +10774,7 @@
         <w:rPr>
           <w:noProof/>
         </w:rPr>
+        <w:lastRenderedPageBreak/>
         <w:drawing>
           <wp:anchor distT="0" distB="0" distL="114300" distR="114300" simplePos="0" relativeHeight="251659264" behindDoc="0" locked="0" layoutInCell="1" allowOverlap="1" wp14:anchorId="4A342DFF" wp14:editId="71B8F6FA">
             <wp:simplePos x="0" y="0"/>
@@ -10428,7 +10838,17 @@
         </w:drawing>
       </w:r>
       <w:r>
-        <w:t xml:space="preserve">The Architectural Maturity scores and component mappings are used to help assess the risk that changes to the product will negatively effect the security services. These are used in the </w:t>
+        <w:t xml:space="preserve">The Architectural Maturity scores and component mappings are used to help assess the risk that changes to the product will negatively </w:t>
+      </w:r>
+      <w:proofErr w:type="spellStart"/>
+      <w:proofErr w:type="gramStart"/>
+      <w:r>
+        <w:t>effect</w:t>
+      </w:r>
+      <w:proofErr w:type="spellEnd"/>
+      <w:proofErr w:type="gramEnd"/>
+      <w:r>
+        <w:t xml:space="preserve"> the security services. These are used in the </w:t>
       </w:r>
       <w:hyperlink r:id="rId49">
         <w:r>
@@ -10444,7 +10864,15 @@
     </w:p>
     <w:p>
       <w:r>
-        <w:t>This activity will also complete the system, security and software architectural viewpoints.</w:t>
+        <w:t xml:space="preserve">This activity will also complete the system, </w:t>
+      </w:r>
+      <w:proofErr w:type="gramStart"/>
+      <w:r>
+        <w:t>security</w:t>
+      </w:r>
+      <w:proofErr w:type="gramEnd"/>
+      <w:r>
+        <w:t xml:space="preserve"> and software architectural viewpoints.</w:t>
       </w:r>
     </w:p>
     <w:p>
@@ -10616,7 +11044,6 @@
       <w:bookmarkStart w:id="167" w:name="workflow-2"/>
       <w:bookmarkEnd w:id="167"/>
       <w:r>
-        <w:lastRenderedPageBreak/>
         <w:t>Workflow</w:t>
       </w:r>
       <w:hyperlink w:anchor="workflow"/>
@@ -10689,7 +11116,15 @@
     </w:p>
     <w:p>
       <w:r>
-        <w:t>The output of the threat analysis is used to build out a system level architecture diagram. This is done by converting the top level services (e.g. Web Applications, Virtual Machines) and data stores (e.g. SQL Server, MySQL) into subsystem-level components.</w:t>
+        <w:t xml:space="preserve">The output of the threat analysis is used to build out a system level architecture diagram. This is done by converting the </w:t>
+      </w:r>
+      <w:proofErr w:type="gramStart"/>
+      <w:r>
+        <w:t>top level</w:t>
+      </w:r>
+      <w:proofErr w:type="gramEnd"/>
+      <w:r>
+        <w:t xml:space="preserve"> services (e.g. Web Applications, Virtual Machines) and data stores (e.g. SQL Server, MySQL) into subsystem-level components.</w:t>
       </w:r>
     </w:p>
     <w:p>
@@ -10824,12 +11259,14 @@
         <w:t xml:space="preserve">Automated tools, such as </w:t>
       </w:r>
       <w:hyperlink r:id="rId55">
+        <w:proofErr w:type="spellStart"/>
         <w:r>
           <w:rPr>
             <w:rStyle w:val="Hyperlink"/>
           </w:rPr>
           <w:t>Lattix</w:t>
         </w:r>
+        <w:proofErr w:type="spellEnd"/>
       </w:hyperlink>
       <w:r>
         <w:t xml:space="preserve"> or others will be evaluated in the RABET-V pilot as a way to perform this step.</w:t>
@@ -11068,7 +11505,15 @@
     </w:p>
     <w:p>
       <w:r>
-        <w:t>A threat is role of a situation that may lead to one or more related incidents or failures. The threat consists of the existence of zero or more threat actors together with a set of one or more vulnerabilities. Thus, the threat of theft may result in an actual theft (attack), and threats correspond to attacks that are typically classified by attacker motivation (e.g., theft) as opposed to technique (e.g., spoofing). In some books and articles, the different but highly related terms “attack” and “threat” are sometimes confounded by being used as synonyms [Firesmith 03, Tulloch 03].</w:t>
+        <w:t>A threat is role of a situation that may lead to one or more related incidents or failures. The threat consists of the existence of zero or more threat actors together with a set of one or more vulnerabilities. Thus, the threat of theft may result in an actual theft (attack), and threats correspond to attacks that are typically classified by attacker motivation (e.g., theft) as opposed to technique (e.g., spoofing). In some books and articles, the different but highly related terms “attack” and “threat” are sometimes confounded by being used as synonyms [</w:t>
+      </w:r>
+      <w:proofErr w:type="spellStart"/>
+      <w:r>
+        <w:t>Firesmith</w:t>
+      </w:r>
+      <w:proofErr w:type="spellEnd"/>
+      <w:r>
+        <w:t xml:space="preserve"> 03, Tulloch 03].</w:t>
       </w:r>
     </w:p>
     <w:p>
@@ -11081,7 +11526,6 @@
         <w:rPr>
           <w:noProof/>
         </w:rPr>
-        <w:lastRenderedPageBreak/>
         <w:drawing>
           <wp:inline distT="0" distB="0" distL="0" distR="0" wp14:anchorId="0B5EC1C7" wp14:editId="4D3CA504">
             <wp:extent cx="203200" cy="203200"/>
@@ -11317,6 +11761,7 @@
         <w:rPr>
           <w:noProof/>
         </w:rPr>
+        <w:lastRenderedPageBreak/>
         <w:drawing>
           <wp:inline distT="0" distB="0" distL="0" distR="0" wp14:anchorId="1659A08F" wp14:editId="07714733">
             <wp:extent cx="203200" cy="203200"/>
@@ -11880,7 +12325,6 @@
       <w:bookmarkStart w:id="189" w:name="_Toc38531125"/>
       <w:bookmarkEnd w:id="188"/>
       <w:r>
-        <w:lastRenderedPageBreak/>
         <w:t>Security Claims Validation</w:t>
       </w:r>
       <w:bookmarkEnd w:id="189"/>
@@ -11902,7 +12346,23 @@
     </w:p>
     <w:p>
       <w:r>
-        <w:t>This security claims activity reviews whether the technology provider’s statements of security are sufficient for their product’s goals and expected usage. Not all applications pose the same security risks. Even similar products can have different risk profiles based on the type of data they manage and/or how the product will be used. This activity reviews the particulars of the product to ensure the security claims match its specific risk profile. This validation activity determines if the provider’s claims make sense given the product environment and data sensitivity, and if the claims are sufficient for the given context.</w:t>
+        <w:t xml:space="preserve">This security claims activity reviews whether the technology provider’s statements of security are </w:t>
+      </w:r>
+      <w:proofErr w:type="gramStart"/>
+      <w:r>
+        <w:t>sufficient</w:t>
+      </w:r>
+      <w:proofErr w:type="gramEnd"/>
+      <w:r>
+        <w:t xml:space="preserve"> for their product’s goals and expected usage. Not all applications pose the same security risks. Even similar products can have different risk profiles based on the type of data they manage and/or how the product will be used. This activity reviews the particulars of the product to ensure the security claims match its specific risk profile. This validation activity determines if the provider’s claims make sense given the product environment and data sensitivity, and if the claims are </w:t>
+      </w:r>
+      <w:proofErr w:type="gramStart"/>
+      <w:r>
+        <w:t>sufficient</w:t>
+      </w:r>
+      <w:proofErr w:type="gramEnd"/>
+      <w:r>
+        <w:t xml:space="preserve"> for the given context.</w:t>
       </w:r>
     </w:p>
     <w:p>
@@ -11972,7 +12432,16 @@
         </w:numPr>
       </w:pPr>
       <w:r>
-        <w:t>Explanation for why the requirement is only partially met or partially applied to the system. Simple explanations can be used (i.e. planned for future development, lack of resources, etc.) If the provider believes that partial implementation is fully sufficient, a longer explanation is necessary.</w:t>
+        <w:lastRenderedPageBreak/>
+        <w:t xml:space="preserve">Explanation for why the requirement is only partially met or partially applied to the system. Simple explanations can be used (i.e. planned for future development, lack of resources, etc.) If the provider believes that partial implementation is fully </w:t>
+      </w:r>
+      <w:proofErr w:type="gramStart"/>
+      <w:r>
+        <w:t>sufficient</w:t>
+      </w:r>
+      <w:proofErr w:type="gramEnd"/>
+      <w:r>
+        <w:t>, a longer explanation is necessary.</w:t>
       </w:r>
     </w:p>
     <w:p>
@@ -12110,11 +12579,7 @@
     </w:p>
     <w:p>
       <w:r>
-        <w:t xml:space="preserve">This first step will review the written goals and usage from the provider. This step should be augmented with a product demo or access to the product in a test environment. Reviewers should obtain a good sense of the high-level product functionality and validate the goals and usage and consistent with the product functionality. For example, </w:t>
-      </w:r>
-      <w:r>
-        <w:lastRenderedPageBreak/>
-        <w:t>if there are use cases related to product administration, the reviewer should be able to access the administration module and exercise a few use cases.</w:t>
+        <w:t>This first step will review the written goals and usage from the provider. This step should be augmented with a product demo or access to the product in a test environment. Reviewers should obtain a good sense of the high-level product functionality and validate the goals and usage and consistent with the product functionality. For example, if there are use cases related to product administration, the reviewer should be able to access the administration module and exercise a few use cases.</w:t>
       </w:r>
     </w:p>
     <w:p>
@@ -12130,7 +12595,23 @@
     </w:p>
     <w:p>
       <w:r>
-        <w:t>The requirements marked Not Applicable are reviewed to ensure that for this product the requirement is not relevant and thus the SSCM scores should not reflect non-conformance in its numbers. This is done with the aid of the threat analysis and security service component mapping from architecture review. Using the component mapping and knowledge from the product demo and expected usage, the reviewer should be able to make a determination on whether or not the requirement is valid for this product. Often times, the decision comes down to the use of certain technologies in the system. For example, if the product disabled all wireless, the requirements on using encrypted wireless are N/A.</w:t>
+        <w:t xml:space="preserve">The requirements marked Not Applicable are reviewed to ensure that for this product the requirement is not relevant and thus the SSCM scores should not reflect non-conformance in its numbers. This is done with the aid of the threat analysis and security service component mapping from architecture review. Using the component mapping and knowledge from the product demo and expected usage, the reviewer should be able to </w:t>
+      </w:r>
+      <w:proofErr w:type="gramStart"/>
+      <w:r>
+        <w:t>make a determination</w:t>
+      </w:r>
+      <w:proofErr w:type="gramEnd"/>
+      <w:r>
+        <w:t xml:space="preserve"> on whether or not the requirement is valid for this product. </w:t>
+      </w:r>
+      <w:proofErr w:type="gramStart"/>
+      <w:r>
+        <w:t>Often times</w:t>
+      </w:r>
+      <w:proofErr w:type="gramEnd"/>
+      <w:r>
+        <w:t>, the decision comes down to the use of certain technologies in the system. For example, if the product disabled all wireless, the requirements on using encrypted wireless are N/A.</w:t>
       </w:r>
     </w:p>
     <w:p>
@@ -12146,7 +12627,23 @@
     </w:p>
     <w:p>
       <w:r>
-        <w:t>Once the list of applicable requirements have been determined in the prior step, the reviewer will go through the remaining requirements one security service at a time. Using the security service component mapping and the implementation details, the reviewer can validate if the stated implementation is fully, partially, or not meeting the requirement. Requirements are fully met when the implementation of the requirement covers all of the relevant components. If the implementation is only covering a portion of the relevant components, the requirement is partially met. The determination of which components are relevant is made by the reviewer.</w:t>
+        <w:t xml:space="preserve">Once the list of applicable requirements </w:t>
+      </w:r>
+      <w:proofErr w:type="gramStart"/>
+      <w:r>
+        <w:t>have</w:t>
+      </w:r>
+      <w:proofErr w:type="gramEnd"/>
+      <w:r>
+        <w:t xml:space="preserve"> been determined in the prior step, the reviewer will go through the remaining requirements one security service at a time. Using the security service component mapping and the implementation details, the reviewer can validate if the stated implementation is fully, partially, or not meeting the requirement. Requirements are fully met when the implementation of the requirement covers </w:t>
+      </w:r>
+      <w:proofErr w:type="gramStart"/>
+      <w:r>
+        <w:t>all of</w:t>
+      </w:r>
+      <w:proofErr w:type="gramEnd"/>
+      <w:r>
+        <w:t xml:space="preserve"> the relevant components. If the implementation is only covering a portion of the relevant components, the requirement is partially met. The determination of which components are relevant is made by the reviewer.</w:t>
       </w:r>
     </w:p>
     <w:p>
@@ -12156,13 +12653,22 @@
       <w:bookmarkStart w:id="196" w:name="determine-claim-sufficiency"/>
       <w:bookmarkEnd w:id="196"/>
       <w:r>
+        <w:lastRenderedPageBreak/>
         <w:t>4. Determine Claim Sufficiency</w:t>
       </w:r>
       <w:hyperlink w:anchor="determine-claim-sufficiency"/>
     </w:p>
     <w:p>
       <w:r>
-        <w:t>In this final step, the reviewer will analysis the product’s use cases, the list of applicable requirements, and the provider’s validated claims. If there are sensitive use cases which are not being mitigated to a minimally acceptable level, the reviewer may determine that the claims are not sufficient. Until more guidance can be developed on what is minimally acceptable, the guidance is that any product which claims to meet all applicable maturity level 1 requirements will pass this step.</w:t>
+        <w:t xml:space="preserve">In this final step, the reviewer will analysis the product’s use cases, the list of applicable requirements, and the provider’s validated claims. If there are sensitive use cases which are not being mitigated to a minimally acceptable level, the reviewer may determine that the claims are not </w:t>
+      </w:r>
+      <w:proofErr w:type="gramStart"/>
+      <w:r>
+        <w:t>sufficient</w:t>
+      </w:r>
+      <w:proofErr w:type="gramEnd"/>
+      <w:r>
+        <w:t>. Until more guidance can be developed on what is minimally acceptable, the guidance is that any product which claims to meet all applicable maturity level 1 requirements will pass this step.</w:t>
       </w:r>
     </w:p>
     <w:p>
@@ -12210,11 +12716,7 @@
     </w:p>
     <w:p>
       <w:r>
-        <w:t xml:space="preserve">Jurisdictional data is persistent and defines an election jurisdiction. This includes information about the structure of the jurisdiction such as districts, precincts, and offices. This information is often contained within the county voter registration or election management system and shared with other systems that consume it. When elections are built, a snapshot of this information is used to help define the election. This data is key to building correct ballots and ensuring that voters can vote for the correct </w:t>
-      </w:r>
-      <w:r>
-        <w:lastRenderedPageBreak/>
-        <w:t>candidates and issues. The jurisdictional data used to assign ballot contents to the correct geographical districts and polling places is most at risk when it is used to build the ballots and assign them. This puts the entire supply chain of that data leading up to ballot generation at risk.</w:t>
+        <w:t>Jurisdictional data is persistent and defines an election jurisdiction. This includes information about the structure of the jurisdiction such as districts, precincts, and offices. This information is often contained within the county voter registration or election management system and shared with other systems that consume it. When elections are built, a snapshot of this information is used to help define the election. This data is key to building correct ballots and ensuring that voters can vote for the correct candidates and issues. The jurisdictional data used to assign ballot contents to the correct geographical districts and polling places is most at risk when it is used to build the ballots and assign them. This puts the entire supply chain of that data leading up to ballot generation at risk.</w:t>
       </w:r>
     </w:p>
     <w:p>
@@ -12240,7 +12742,11 @@
     </w:p>
     <w:p>
       <w:r>
-        <w:t>Full voter records are at risk throughout their lifecycle due to their value in perpetuating identity theft. They are also in danger of manipulation in the voter registration system because it is the source of voter records for all other systems. Other forms of voter records used for voter eligibility are at most risk of manipulation or deletion when they are transferred and used in electronic ballot delivery or electronic pollbooks. Even though certain sensitive data fields are removed, the data is still extremely valuable for an attacker who may wish to alter a voter’s eligibility to vote or impact for whom they can vote. While these downstream uses of voter records could always refresh themselves from the voter registration database, a well-timed attack on the local version of the voter records could be very impactful.</w:t>
+        <w:t xml:space="preserve">Full voter records are at risk throughout their lifecycle due to their value in perpetuating identity theft. They are also in danger of manipulation in the voter registration system because it is the source of voter records for all other systems. Other forms of voter records used for voter eligibility are at most risk of manipulation or deletion when they are transferred and used in </w:t>
+      </w:r>
+      <w:r>
+        <w:lastRenderedPageBreak/>
+        <w:t>electronic ballot delivery or electronic pollbooks. Even though certain sensitive data fields are removed, the data is still extremely valuable for an attacker who may wish to alter a voter’s eligibility to vote or impact for whom they can vote. While these downstream uses of voter records could always refresh themselves from the voter registration database, a well-timed attack on the local version of the voter records could be very impactful.</w:t>
       </w:r>
     </w:p>
     <w:p>
@@ -12266,11 +12772,7 @@
     </w:p>
     <w:p>
       <w:r>
-        <w:t xml:space="preserve">In other instances, there is a component of the county voting system that is called the EMS. This is the part of the voting system that finalizes the election and builds the ballots. In all cases, the term refers to a system that contributes to the definition of the </w:t>
-      </w:r>
-      <w:r>
-        <w:lastRenderedPageBreak/>
-        <w:t>election in part or in whole. Also, consistently, the EMS is responsible for communicating the election definition with various consumers. These consumers include public communication channels, ballot marking devices, ballot tabulators, and ballot printers.</w:t>
+        <w:t>In other instances, there is a component of the county voting system that is called the EMS. This is the part of the voting system that finalizes the election and builds the ballots. In all cases, the term refers to a system that contributes to the definition of the election in part or in whole. Also, consistently, the EMS is responsible for communicating the election definition with various consumers. These consumers include public communication channels, ballot marking devices, ballot tabulators, and ballot printers.</w:t>
       </w:r>
     </w:p>
     <w:p>
@@ -12312,23 +12814,42 @@
     </w:p>
     <w:p>
       <w:r>
-        <w:t>Election results are the aggregated totals generated from voting system tabulation functions. These typically come in summary and detailed versions. The most common detailed version is precinct-level results, but this may also refer to results by district. Election results are generated by the voting system in various individual machines and then aggregated into a central result reporting function of the voting system. Election results are initially considered “unofficial” and then go through a canvassing process that will certify the results as official. The canvassing process differs based on state law and by office.</w:t>
-      </w:r>
-    </w:p>
-    <w:p>
-      <w:r>
-        <w:t>Most people recognize the lifecycle of election results as beginning when the polls close on election night. In fact, the lifecycle begins when the first ballot is cast in the election, which may be weeks before Election Day. As soon as the first ballot is scanned, the tabulator will store results including a ballot image in most systems. The results are maintained and updated on individual machines until they are aggregated by the election jurisdiction. Typically, the election jurisdiction will wait until polls close on election night to aggregate results from the individual tabulators into a results reporting system. This can be done one of three ways. First, the results can be manually entered from results tapes. Second, the removable media from the tabulator can transfer the results to the results reporting system. Third, the results may be remotely transferred from the tabulator. The last option is only available in some states and is only used for tabulators used on Election Day.</w:t>
-      </w:r>
-    </w:p>
-    <w:p>
+        <w:t xml:space="preserve">Election results are the aggregated totals generated from voting system tabulation functions. These typically come in summary and detailed versions. The most common detailed version is precinct-level results, but this may also refer to results by district. Election results are generated by the voting system in various individual machines and then aggregated into a central result </w:t>
+      </w:r>
       <w:r>
         <w:lastRenderedPageBreak/>
+        <w:t>reporting function of the voting system. Election results are initially considered “unofficial” and then go through a canvassing process that will certify the results as official. The canvassing process differs based on state law and by office.</w:t>
+      </w:r>
+    </w:p>
+    <w:p>
+      <w:r>
+        <w:t xml:space="preserve">Most people recognize the lifecycle of election results as beginning when the polls close on election night. In fact, the lifecycle begins when the first ballot is cast in the election, which may be weeks before Election Day. As soon as the first ballot is scanned, the tabulator will store results including a ballot image in most systems. The results are maintained and updated on individual machines until they are aggregated by the election jurisdiction. Typically, the election jurisdiction will wait until polls close on election night to aggregate results from the individual tabulators into a </w:t>
+      </w:r>
+      <w:proofErr w:type="gramStart"/>
+      <w:r>
+        <w:t>results</w:t>
+      </w:r>
+      <w:proofErr w:type="gramEnd"/>
+      <w:r>
+        <w:t xml:space="preserve"> reporting system. This can be done one of three ways. First, the results can be manually entered from results tapes. Second, the removable media from the tabulator can transfer the results to the results reporting system. Third, the results may be remotely transferred from the tabulator. The last option is only available in some states and is only used for tabulators used on Election Day.</w:t>
+      </w:r>
+    </w:p>
+    <w:p>
+      <w:r>
         <w:t>Once an election jurisdiction aggregates the results it has when polls close on election night, those results are transferred from the voting system to an election night reporting solution. The voting system is typically offline, and the election night reporting solution is an online system. This transfer is typically done using USB-based removable media. Once the results are on an election night reporting solution, they are made available to the public using an election night reporting website. For the most part, the risk to election results is the risk to their integrity. However, it is equally important to protect the confidentiality of election results prior to polls closing.</w:t>
       </w:r>
     </w:p>
     <w:p>
       <w:r>
-        <w:t>Election night results are a form of unofficial election results. Those results are special because they don’t go through rigorous review, are stored and displayed from internet-connected web servers, and are sometimes aggregated from results sent by vote tabulators over public networks. Nevertheless, they are immediately trusted by the public. As such, these results are at significant risk of tampering and manipulation. The outcome of such tampering would lead to widespread confusion and distrust in the correct result produced by the voting system.</w:t>
+        <w:t xml:space="preserve">Election night results are a form of unofficial election results. Those results are special because they don’t go through rigorous review, are stored and displayed from internet-connected web </w:t>
+      </w:r>
+      <w:proofErr w:type="gramStart"/>
+      <w:r>
+        <w:t>servers, and</w:t>
+      </w:r>
+      <w:proofErr w:type="gramEnd"/>
+      <w:r>
+        <w:t xml:space="preserve"> are sometimes aggregated from results sent by vote tabulators over public networks. Nevertheless, they are immediately trusted by the public. As such, these results are at significant risk of tampering and manipulation. The outcome of such tampering would lead to widespread confusion and distrust in the correct result produced by the voting system.</w:t>
       </w:r>
     </w:p>
     <w:p>
@@ -12344,7 +12865,15 @@
     </w:p>
     <w:p>
       <w:r>
-        <w:t>This consideration reviews how critical the product, and its services, are to an elections operations. Is the product a single point of failure? What options are available as backups for election officials? Is the product used during non-peak times or peak times?</w:t>
+        <w:t xml:space="preserve">This consideration reviews how critical the product, and its services, are to an </w:t>
+      </w:r>
+      <w:proofErr w:type="gramStart"/>
+      <w:r>
+        <w:t>elections</w:t>
+      </w:r>
+      <w:proofErr w:type="gramEnd"/>
+      <w:r>
+        <w:t xml:space="preserve"> operations. Is the product a single point of failure? What options are available as backups for election officials? Is the product used during non-peak times or peak times?</w:t>
       </w:r>
     </w:p>
     <w:p/>
@@ -12356,7 +12885,6 @@
       <w:bookmarkStart w:id="206" w:name="_Toc38531126"/>
       <w:bookmarkEnd w:id="205"/>
       <w:r>
-        <w:lastRenderedPageBreak/>
         <w:t>Testing Rules Determination</w:t>
       </w:r>
       <w:bookmarkEnd w:id="206"/>
@@ -12378,7 +12906,15 @@
     </w:p>
     <w:p>
       <w:r>
-        <w:t>This activity takes the results from previous activities and builds a unique set of Testing Rules for each product. These Testing Rules stay valid as long as none of the previous activities - Architecture Review, Process Assessment, and Security Claims Validation - do not need to be redone. If any of those activities are performed during the current RABET-V Iteration, the Testing Rules Determination must be performed again.</w:t>
+        <w:t xml:space="preserve">This activity takes the results from previous activities and builds a unique set of Testing Rules for each product. These Testing Rules stay valid </w:t>
+      </w:r>
+      <w:proofErr w:type="gramStart"/>
+      <w:r>
+        <w:t>as long as</w:t>
+      </w:r>
+      <w:proofErr w:type="gramEnd"/>
+      <w:r>
+        <w:t xml:space="preserve"> none of the previous activities - Architecture Review, Process Assessment, and Security Claims Validation - do not need to be redone. If any of those activities are performed during the current RABET-V Iteration, the Testing Rules Determination must be performed again.</w:t>
       </w:r>
     </w:p>
     <w:p>
@@ -12398,6 +12934,7 @@
       <w:bookmarkStart w:id="207" w:name="inputs-4"/>
       <w:bookmarkEnd w:id="207"/>
       <w:r>
+        <w:lastRenderedPageBreak/>
         <w:t>Inputs</w:t>
       </w:r>
       <w:hyperlink w:anchor="inputs"/>
@@ -12528,7 +13065,15 @@
     </w:p>
     <w:p>
       <w:r>
-        <w:t>The master decision tree has a number of test conditions for maturity scores which are known at this point in the process, and thus can be simplified. To simply, remove the branches of the decision tree which are irrelevant. This will be branches corresponding to maturity scores other than the score the product/provider received. This should leave a simplified decision tree.</w:t>
+        <w:t xml:space="preserve">The master decision tree has </w:t>
+      </w:r>
+      <w:proofErr w:type="gramStart"/>
+      <w:r>
+        <w:t>a number of</w:t>
+      </w:r>
+      <w:proofErr w:type="gramEnd"/>
+      <w:r>
+        <w:t xml:space="preserve"> test conditions for maturity scores which are known at this point in the process, and thus can be simplified. To simply, remove the branches of the decision tree which are irrelevant. This will be branches corresponding to maturity scores other than the score the product/provider received. This should leave a simplified decision tree.</w:t>
       </w:r>
     </w:p>
     <w:p>
@@ -12595,7 +13140,6 @@
         </w:numPr>
       </w:pPr>
       <w:r>
-        <w:lastRenderedPageBreak/>
         <w:t>Software Application Supporting Component - framework, library or module provided by a 3rd party used within the software application</w:t>
       </w:r>
     </w:p>
@@ -12684,8 +13228,13 @@
         </w:numPr>
       </w:pPr>
       <w:r>
-        <w:t>For internally developed components, the internal implementation of a component was changed without impacting the interface(s) (only applies to )</w:t>
-      </w:r>
+        <w:t xml:space="preserve">For internally developed components, the internal implementation of a component was changed without impacting the interface(s) (only applies </w:t>
+      </w:r>
+      <w:proofErr w:type="gramStart"/>
+      <w:r>
+        <w:t>to )</w:t>
+      </w:r>
+      <w:proofErr w:type="gramEnd"/>
     </w:p>
     <w:p>
       <w:pPr>
@@ -12696,6 +13245,7 @@
         </w:numPr>
       </w:pPr>
       <w:r>
+        <w:lastRenderedPageBreak/>
         <w:t>For 3rd party components patch - the component was patched by its provider (only applies to 3rd party components)</w:t>
       </w:r>
     </w:p>
@@ -12733,7 +13283,15 @@
     </w:p>
     <w:p>
       <w:r>
-        <w:t>Was the change in a security service related component?</w:t>
+        <w:t xml:space="preserve">Was the change in a security </w:t>
+      </w:r>
+      <w:proofErr w:type="gramStart"/>
+      <w:r>
+        <w:t>service related</w:t>
+      </w:r>
+      <w:proofErr w:type="gramEnd"/>
+      <w:r>
+        <w:t xml:space="preserve"> component?</w:t>
       </w:r>
     </w:p>
     <w:p>
@@ -12790,7 +13348,15 @@
     </w:p>
     <w:p>
       <w:r>
-        <w:t>This uses the Security Service Architectural Maturity (SSAM) scores from the architecture review. Uses 3 options to indicate the level of maturity. The scores ranges below are just placeholders until more accurate score ranges can be determined.</w:t>
+        <w:t xml:space="preserve">This uses the Security Service Architectural Maturity (SSAM) scores from the architecture review. Uses 3 options to indicate the level of maturity. The scores </w:t>
+      </w:r>
+      <w:proofErr w:type="gramStart"/>
+      <w:r>
+        <w:t>ranges</w:t>
+      </w:r>
+      <w:proofErr w:type="gramEnd"/>
+      <w:r>
+        <w:t xml:space="preserve"> below are just placeholders until more accurate score ranges can be determined.</w:t>
       </w:r>
     </w:p>
     <w:p>
@@ -12863,7 +13429,15 @@
     </w:p>
     <w:p>
       <w:r>
-        <w:t>This uses the average score of all SAMM principles with 3 ranges. The scores ranges below are just placeholders until more accurate score ranges can be determined.</w:t>
+        <w:t xml:space="preserve">This uses the average score of all SAMM principles with 3 ranges. The scores </w:t>
+      </w:r>
+      <w:proofErr w:type="gramStart"/>
+      <w:r>
+        <w:t>ranges</w:t>
+      </w:r>
+      <w:proofErr w:type="gramEnd"/>
+      <w:r>
+        <w:t xml:space="preserve"> below are just placeholders until more accurate score ranges can be determined.</w:t>
       </w:r>
     </w:p>
     <w:p>
@@ -12909,7 +13483,6 @@
       <w:bookmarkStart w:id="221" w:name="rd-party-component-maturity"/>
       <w:bookmarkEnd w:id="221"/>
       <w:r>
-        <w:lastRenderedPageBreak/>
         <w:t>3rd Party Component Maturity</w:t>
       </w:r>
       <w:hyperlink w:anchor="rd-party-component-maturity"/>
@@ -12921,7 +13494,17 @@
     </w:p>
     <w:p>
       <w:r>
-        <w:t>This uses the SAMM streams of Supplier Security and Software Dependencies with 3 ranges.The scores ranges below are just placeholders until more accurate score ranges can be determined.</w:t>
+        <w:t xml:space="preserve">This uses the SAMM streams of Supplier Security and Software Dependencies with 3 </w:t>
+      </w:r>
+      <w:proofErr w:type="spellStart"/>
+      <w:proofErr w:type="gramStart"/>
+      <w:r>
+        <w:t>ranges.The</w:t>
+      </w:r>
+      <w:proofErr w:type="spellEnd"/>
+      <w:proofErr w:type="gramEnd"/>
+      <w:r>
+        <w:t xml:space="preserve"> scores ranges below are just placeholders until more accurate score ranges can be determined.</w:t>
       </w:r>
     </w:p>
     <w:p>
@@ -12967,6 +13550,7 @@
       <w:bookmarkStart w:id="222" w:name="internal-development-and-deployment-matu"/>
       <w:bookmarkEnd w:id="222"/>
       <w:r>
+        <w:lastRenderedPageBreak/>
         <w:t>Internal Development and Deployment Maturity</w:t>
       </w:r>
       <w:hyperlink w:anchor="internal-development-and-deployment-maturity"/>
@@ -12978,7 +13562,17 @@
     </w:p>
     <w:p>
       <w:r>
-        <w:t>This uses the SAMM streams of Security Requirements, Build Process, Software Dependencies, Deployment Process, and Secret Management with 3 ranges.The scores ranges below are just placeholders until more accurate score ranges can be determined.</w:t>
+        <w:t xml:space="preserve">This uses the SAMM streams of Security Requirements, Build Process, Software Dependencies, Deployment Process, and Secret Management with 3 </w:t>
+      </w:r>
+      <w:proofErr w:type="spellStart"/>
+      <w:proofErr w:type="gramStart"/>
+      <w:r>
+        <w:t>ranges.The</w:t>
+      </w:r>
+      <w:proofErr w:type="spellEnd"/>
+      <w:proofErr w:type="gramEnd"/>
+      <w:r>
+        <w:t xml:space="preserve"> scores ranges below are just placeholders until more accurate score ranges can be determined.</w:t>
       </w:r>
     </w:p>
     <w:p>
@@ -13035,7 +13629,15 @@
     </w:p>
     <w:p>
       <w:r>
-        <w:t>This uses the SAMM Environment Management score with 3 ranges. The scores ranges below are just placeholders until more accurate score ranges can be determined.</w:t>
+        <w:t xml:space="preserve">This uses the SAMM Environment Management score with 3 ranges. The scores </w:t>
+      </w:r>
+      <w:proofErr w:type="gramStart"/>
+      <w:r>
+        <w:t>ranges</w:t>
+      </w:r>
+      <w:proofErr w:type="gramEnd"/>
+      <w:r>
+        <w:t xml:space="preserve"> below are just placeholders until more accurate score ranges can be determined.</w:t>
       </w:r>
     </w:p>
     <w:p>
@@ -13128,7 +13730,15 @@
         </w:numPr>
       </w:pPr>
       <w:r>
-        <w:t>Manual testing artifacts (test run results, example outputs, etc)</w:t>
+        <w:t xml:space="preserve">Manual testing artifacts (test run results, example outputs, </w:t>
+      </w:r>
+      <w:proofErr w:type="spellStart"/>
+      <w:r>
+        <w:t>etc</w:t>
+      </w:r>
+      <w:proofErr w:type="spellEnd"/>
+      <w:r>
+        <w:t>)</w:t>
       </w:r>
     </w:p>
     <w:p>
@@ -13176,7 +13786,6 @@
       <w:bookmarkStart w:id="226" w:name="_Toc38531127"/>
       <w:bookmarkEnd w:id="225"/>
       <w:r>
-        <w:lastRenderedPageBreak/>
         <w:t>Product Verification Activity</w:t>
       </w:r>
       <w:bookmarkEnd w:id="226"/>
@@ -13255,6 +13864,7 @@
       <w:bookmarkStart w:id="228" w:name="outputs-4"/>
       <w:bookmarkEnd w:id="228"/>
       <w:r>
+        <w:lastRenderedPageBreak/>
         <w:t>Outputs</w:t>
       </w:r>
       <w:hyperlink w:anchor="outputs"/>
@@ -13300,7 +13910,15 @@
     </w:p>
     <w:p>
       <w:r>
-        <w:t>The Testing Rules are a decision tree where each change is processed by the tree and the end result is a verification method(s) to use. This must be done for all changes and the Test Plan is the aggregation of all verification methods.</w:t>
+        <w:t xml:space="preserve">The Testing Rules are a decision tree where each change is processed by the tree and </w:t>
+      </w:r>
+      <w:proofErr w:type="gramStart"/>
+      <w:r>
+        <w:t>the end result</w:t>
+      </w:r>
+      <w:proofErr w:type="gramEnd"/>
+      <w:r>
+        <w:t xml:space="preserve"> is a verification method(s) to use. This must be done for all changes and the Test Plan is the aggregation of all verification methods.</w:t>
       </w:r>
     </w:p>
     <w:p>
@@ -13363,7 +13981,6 @@
       <w:bookmarkStart w:id="234" w:name="artifact-review"/>
       <w:bookmarkEnd w:id="234"/>
       <w:r>
-        <w:lastRenderedPageBreak/>
         <w:t>Artifact Review</w:t>
       </w:r>
       <w:hyperlink w:anchor="artifact-review"/>
@@ -13451,7 +14068,11 @@
     </w:p>
     <w:p>
       <w:r>
-        <w:t>Automated testing is broad type of testing relying on software to perform test routines against the product or product component. Automated testing will execute the testing software against its target and produce results which will be evaluated by the Verification Authority or its agent. The type of automated test will depend on the target. The types of automated testing currently conceived for RABET-V include:</w:t>
+        <w:t xml:space="preserve">Automated testing is broad type of testing relying on software to perform test routines against the product or product component. Automated testing will execute the testing software against its target and produce results which will be evaluated by the Verification Authority or its agent. </w:t>
+      </w:r>
+      <w:r>
+        <w:lastRenderedPageBreak/>
+        <w:t>The type of automated test will depend on the target. The types of automated testing currently conceived for RABET-V include:</w:t>
       </w:r>
     </w:p>
     <w:p>
@@ -13627,11 +14248,15 @@
     </w:p>
     <w:p>
       <w:r>
-        <w:t xml:space="preserve">Penetration tests evaluate the product to find security vulnerabilities that an attacker could exploit. The scope of a penetration test may be the product’s network, computer </w:t>
-      </w:r>
-      <w:r>
-        <w:lastRenderedPageBreak/>
-        <w:t>systems, or software application(s). In RABET-V, the penetration testing is limited to web application penetration testing. Web applications expose the greatest surface area for which automated testing is incapable of fully evaluating. Automated tools are fairly effective for network and computer systems where the major issues are vulnerable versions and lack of patching. Web applications, however, are custom and may have a variety of issues not easily captured by automated tools. Automated tools help with web application pen tests but must be used by skilled and experienced testers.</w:t>
+        <w:t xml:space="preserve">Penetration tests evaluate the product to find security vulnerabilities that an attacker could exploit. The scope of a penetration test may be the product’s network, computer systems, or software application(s). In RABET-V, the penetration testing is limited to web application penetration testing. Web applications expose the greatest surface area for which automated testing is incapable of fully evaluating. Automated tools are </w:t>
+      </w:r>
+      <w:proofErr w:type="gramStart"/>
+      <w:r>
+        <w:t>fairly effective</w:t>
+      </w:r>
+      <w:proofErr w:type="gramEnd"/>
+      <w:r>
+        <w:t xml:space="preserve"> for network and computer systems where the major issues are vulnerable versions and lack of patching. Web applications, however, are custom and may have a variety of issues not easily captured by automated tools. Automated tools help with web application pen tests but must be used by skilled and experienced testers.</w:t>
       </w:r>
     </w:p>
     <w:p>
@@ -13700,6 +14325,7 @@
         </w:numPr>
       </w:pPr>
       <w:r>
+        <w:lastRenderedPageBreak/>
         <w:t>Authorization</w:t>
       </w:r>
     </w:p>
@@ -13801,7 +14427,15 @@
     </w:p>
     <w:p>
       <w:r>
-        <w:t>Beta Testing is carried out by the customer or potential customer. It is performed in the real environment before releasing the product to the market for the actual end-users. Beta Testing is often used to ensure that there are no major feature gaps or bugs in the product and it satisfies the business requirements. Usually, this testing is typically done by end-users or others. It is the final testing done before releasing an application for commercial purpose. Usually, the Beta version of the software or product released is limited to a certain number of users in a specific area.</w:t>
+        <w:t xml:space="preserve">Beta Testing is carried out by the customer or potential customer. It is performed in the real environment before releasing the product to the market for the actual end-users. Beta Testing is often used to ensure that there are no major feature gaps or bugs in the </w:t>
+      </w:r>
+      <w:proofErr w:type="gramStart"/>
+      <w:r>
+        <w:t>product</w:t>
+      </w:r>
+      <w:proofErr w:type="gramEnd"/>
+      <w:r>
+        <w:t xml:space="preserve"> and it satisfies the business requirements. Usually, this testing is typically done by end-users or others. It is the final testing done before releasing an application for commercial purpose. Usually, the Beta version of the software or product released is limited to a certain number of users in a specific area.</w:t>
       </w:r>
     </w:p>
     <w:p>
@@ -13817,11 +14451,15 @@
     </w:p>
     <w:p>
       <w:r>
-        <w:t xml:space="preserve">Under Usability Testing, the user-friendliness is verified. The application flow is tested to know if a new user can understand the application easily or not and if proper help documentation is provided. RABET-V measures the provider’s usability and accessibility </w:t>
-      </w:r>
-      <w:r>
-        <w:lastRenderedPageBreak/>
-        <w:t>testing process maturity but the ultimate usability testing should be performed by the end-users.</w:t>
+        <w:t xml:space="preserve">Under Usability Testing, the user-friendliness is verified. The application flow is tested to know if a new user can understand the application easily or not and if proper help documentation is provided. RABET-V measures the provider’s usability and accessibility testing process </w:t>
+      </w:r>
+      <w:proofErr w:type="gramStart"/>
+      <w:r>
+        <w:t>maturity</w:t>
+      </w:r>
+      <w:proofErr w:type="gramEnd"/>
+      <w:r>
+        <w:t xml:space="preserve"> but the ultimate usability testing should be performed by the end-users.</w:t>
       </w:r>
     </w:p>
     <w:p/>
@@ -13929,6 +14567,7 @@
       <w:bookmarkStart w:id="246" w:name="workflow-6"/>
       <w:bookmarkEnd w:id="246"/>
       <w:r>
+        <w:lastRenderedPageBreak/>
         <w:t>Workflow</w:t>
       </w:r>
       <w:hyperlink w:anchor="workflow"/>
@@ -14147,6 +14786,7 @@
     </w:p>
     <w:p>
       <w:r>
+        <w:lastRenderedPageBreak/>
         <w:t>Product Security Architecture Maturity: the quality and reliability of the product’s architecture to support these security services and the likelihood that product changes will impact the Product Security Capability Maturity levels:</w:t>
       </w:r>
     </w:p>
@@ -14464,6 +15104,7 @@
         </w:numPr>
       </w:pPr>
       <w:r>
+        <w:lastRenderedPageBreak/>
         <w:t>The current Verification Status and date</w:t>
       </w:r>
     </w:p>
@@ -14488,6 +15129,7 @@
       <w:bookmarkStart w:id="255" w:name="_Toc38531129"/>
       <w:bookmarkEnd w:id="254"/>
       <w:r>
+        <w:lastRenderedPageBreak/>
         <w:t>SSCM Model</w:t>
       </w:r>
       <w:bookmarkEnd w:id="255"/>
@@ -14567,7 +15209,15 @@
     </w:p>
     <w:p>
       <w:r>
-        <w:t>Basic level of authentication best practices are implemented across the product in order to ensure only valid users are given access.</w:t>
+        <w:t xml:space="preserve">Basic level of authentication best practices </w:t>
+      </w:r>
+      <w:proofErr w:type="gramStart"/>
+      <w:r>
+        <w:t>are</w:t>
+      </w:r>
+      <w:proofErr w:type="gramEnd"/>
+      <w:r>
+        <w:t xml:space="preserve"> implemented across the product in order to ensure only valid users are given access.</w:t>
       </w:r>
     </w:p>
     <w:p>
@@ -14704,7 +15354,15 @@
     </w:p>
     <w:p>
       <w:r>
-        <w:t>Advanced level of authentication best practices are implemented across the product in order to ensure only valid users are given access.</w:t>
+        <w:t xml:space="preserve">Advanced level of authentication best practices </w:t>
+      </w:r>
+      <w:proofErr w:type="gramStart"/>
+      <w:r>
+        <w:t>are</w:t>
+      </w:r>
+      <w:proofErr w:type="gramEnd"/>
+      <w:r>
+        <w:t xml:space="preserve"> implemented across the product in order to ensure only valid users are given access.</w:t>
       </w:r>
     </w:p>
     <w:p>
@@ -14824,6 +15482,7 @@
       <w:bookmarkStart w:id="269" w:name="maturity-level-3"/>
       <w:bookmarkEnd w:id="269"/>
       <w:r>
+        <w:lastRenderedPageBreak/>
         <w:t>Maturity Level 3</w:t>
       </w:r>
       <w:hyperlink w:anchor="maturity-level-3"/>
@@ -14841,7 +15500,15 @@
     </w:p>
     <w:p>
       <w:r>
-        <w:t>Optimal level of authentication best practices are implemented across the product in order to ensure only valid users are given access.</w:t>
+        <w:t xml:space="preserve">Optimal level of authentication best practices </w:t>
+      </w:r>
+      <w:proofErr w:type="gramStart"/>
+      <w:r>
+        <w:t>are</w:t>
+      </w:r>
+      <w:proofErr w:type="gramEnd"/>
+      <w:r>
+        <w:t xml:space="preserve"> implemented across the product in order to ensure only valid users are given access.</w:t>
       </w:r>
     </w:p>
     <w:p>
@@ -15006,7 +15673,15 @@
     </w:p>
     <w:p>
       <w:r>
-        <w:t>Basic level of authorization best practices are implemented across the product in order to ensure only valid users are given access.</w:t>
+        <w:t xml:space="preserve">Basic level of authorization best practices </w:t>
+      </w:r>
+      <w:proofErr w:type="gramStart"/>
+      <w:r>
+        <w:t>are</w:t>
+      </w:r>
+      <w:proofErr w:type="gramEnd"/>
+      <w:r>
+        <w:t xml:space="preserve"> implemented across the product in order to ensure only valid users are given access.</w:t>
       </w:r>
     </w:p>
     <w:p>
@@ -15143,7 +15818,15 @@
     </w:p>
     <w:p>
       <w:r>
-        <w:t>Advanced level of authorization best practices are implemented across the product in order to ensure only valid users are given access.</w:t>
+        <w:t xml:space="preserve">Advanced level of authorization best practices </w:t>
+      </w:r>
+      <w:proofErr w:type="gramStart"/>
+      <w:r>
+        <w:t>are</w:t>
+      </w:r>
+      <w:proofErr w:type="gramEnd"/>
+      <w:r>
+        <w:t xml:space="preserve"> implemented across the product in order to ensure only valid users are given access.</w:t>
       </w:r>
     </w:p>
     <w:p>
@@ -15169,6 +15852,7 @@
       <w:bookmarkStart w:id="284" w:name="question-4"/>
       <w:bookmarkEnd w:id="284"/>
       <w:r>
+        <w:lastRenderedPageBreak/>
         <w:t>Question</w:t>
       </w:r>
       <w:hyperlink w:anchor="id3"/>
@@ -15280,7 +15964,15 @@
     </w:p>
     <w:p>
       <w:r>
-        <w:t>Optimal level of authorization best practices are implemented across the product in order to ensure only valid users are given access.</w:t>
+        <w:t xml:space="preserve">Optimal level of authorization best practices </w:t>
+      </w:r>
+      <w:proofErr w:type="gramStart"/>
+      <w:r>
+        <w:t>are</w:t>
+      </w:r>
+      <w:proofErr w:type="gramEnd"/>
+      <w:r>
+        <w:t xml:space="preserve"> implemented across the product in order to ensure only valid users are given access.</w:t>
       </w:r>
     </w:p>
     <w:p>
@@ -15445,7 +16137,15 @@
     </w:p>
     <w:p>
       <w:r>
-        <w:t>Basic level of boundary protection best practices are implemented across the product in order to ensure only valid users are given access.</w:t>
+        <w:t xml:space="preserve">Basic level of boundary protection best practices </w:t>
+      </w:r>
+      <w:proofErr w:type="gramStart"/>
+      <w:r>
+        <w:t>are</w:t>
+      </w:r>
+      <w:proofErr w:type="gramEnd"/>
+      <w:r>
+        <w:t xml:space="preserve"> implemented across the product in order to ensure only valid users are given access.</w:t>
       </w:r>
     </w:p>
     <w:p>
@@ -15543,6 +16243,7 @@
         </w:numPr>
       </w:pPr>
       <w:r>
+        <w:lastRenderedPageBreak/>
         <w:t>Yes, on most boundaries and/or they are provided manually</w:t>
       </w:r>
     </w:p>
@@ -15582,7 +16283,15 @@
     </w:p>
     <w:p>
       <w:r>
-        <w:t>Advanced level of boundary protection best practices are implemented across the product in order to ensure only valid users are given access.</w:t>
+        <w:t xml:space="preserve">Advanced level of boundary protection best practices </w:t>
+      </w:r>
+      <w:proofErr w:type="gramStart"/>
+      <w:r>
+        <w:t>are</w:t>
+      </w:r>
+      <w:proofErr w:type="gramEnd"/>
+      <w:r>
+        <w:t xml:space="preserve"> implemented across the product in order to ensure only valid users are given access.</w:t>
       </w:r>
     </w:p>
     <w:p>
@@ -15719,7 +16428,15 @@
     </w:p>
     <w:p>
       <w:r>
-        <w:t>Optimal level of boundary protection best practices are implemented across the product in order to ensure only valid users are given access.</w:t>
+        <w:t xml:space="preserve">Optimal level of boundary protection best practices </w:t>
+      </w:r>
+      <w:proofErr w:type="gramStart"/>
+      <w:r>
+        <w:t>are</w:t>
+      </w:r>
+      <w:proofErr w:type="gramEnd"/>
+      <w:r>
+        <w:t xml:space="preserve"> implemented across the product in order to ensure only valid users are given access.</w:t>
       </w:r>
     </w:p>
     <w:p>
@@ -15884,7 +16601,15 @@
     </w:p>
     <w:p>
       <w:r>
-        <w:t>Basic level of data confidentiality protection best practices are implemented across the product in order to ensure only valid users are given access.</w:t>
+        <w:t xml:space="preserve">Basic level of data confidentiality protection best practices </w:t>
+      </w:r>
+      <w:proofErr w:type="gramStart"/>
+      <w:r>
+        <w:t>are</w:t>
+      </w:r>
+      <w:proofErr w:type="gramEnd"/>
+      <w:r>
+        <w:t xml:space="preserve"> implemented across the product in order to ensure only valid users are given access.</w:t>
       </w:r>
     </w:p>
     <w:p>
@@ -15894,6 +16619,7 @@
       <w:bookmarkStart w:id="312" w:name="quality-criteria-9"/>
       <w:bookmarkEnd w:id="312"/>
       <w:r>
+        <w:lastRenderedPageBreak/>
         <w:t>Quality criteria</w:t>
       </w:r>
       <w:hyperlink w:anchor="quality-criteria"/>
@@ -16021,7 +16747,15 @@
     </w:p>
     <w:p>
       <w:r>
-        <w:t>Advanced level of data confidentiality protection best practices are implemented across the product in order to ensure only valid users are given access.</w:t>
+        <w:t xml:space="preserve">Advanced level of data confidentiality protection best practices </w:t>
+      </w:r>
+      <w:proofErr w:type="gramStart"/>
+      <w:r>
+        <w:t>are</w:t>
+      </w:r>
+      <w:proofErr w:type="gramEnd"/>
+      <w:r>
+        <w:t xml:space="preserve"> implemented across the product in order to ensure only valid users are given access.</w:t>
       </w:r>
     </w:p>
     <w:p>
@@ -16158,7 +16892,15 @@
     </w:p>
     <w:p>
       <w:r>
-        <w:t>Optimal level of data confidentiality protection best practices are implemented across the product in order to ensure only valid users are given access.</w:t>
+        <w:t xml:space="preserve">Optimal level of data confidentiality protection best practices </w:t>
+      </w:r>
+      <w:proofErr w:type="gramStart"/>
+      <w:r>
+        <w:t>are</w:t>
+      </w:r>
+      <w:proofErr w:type="gramEnd"/>
+      <w:r>
+        <w:t xml:space="preserve"> implemented across the product in order to ensure only valid users are given access.</w:t>
       </w:r>
     </w:p>
     <w:p>
@@ -16268,6 +17010,7 @@
         </w:numPr>
       </w:pPr>
       <w:r>
+        <w:lastRenderedPageBreak/>
         <w:t>Yes, on all components that require data confidentiality protection</w:t>
       </w:r>
     </w:p>
@@ -16323,7 +17066,15 @@
     </w:p>
     <w:p>
       <w:r>
-        <w:t>Basic level of data integrity protection best practices are implemented across the product in order to ensure only valid users are given access.</w:t>
+        <w:t xml:space="preserve">Basic level of data integrity protection best practices </w:t>
+      </w:r>
+      <w:proofErr w:type="gramStart"/>
+      <w:r>
+        <w:t>are</w:t>
+      </w:r>
+      <w:proofErr w:type="gramEnd"/>
+      <w:r>
+        <w:t xml:space="preserve"> implemented across the product in order to ensure only valid users are given access.</w:t>
       </w:r>
     </w:p>
     <w:p>
@@ -16460,7 +17211,15 @@
     </w:p>
     <w:p>
       <w:r>
-        <w:t>Advanced level of data integrity protection best practices are implemented across the product in order to ensure only valid users are given access.</w:t>
+        <w:t xml:space="preserve">Advanced level of data integrity protection best practices </w:t>
+      </w:r>
+      <w:proofErr w:type="gramStart"/>
+      <w:r>
+        <w:t>are</w:t>
+      </w:r>
+      <w:proofErr w:type="gramEnd"/>
+      <w:r>
+        <w:t xml:space="preserve"> implemented across the product in order to ensure only valid users are given access.</w:t>
       </w:r>
     </w:p>
     <w:p>
@@ -16597,7 +17356,15 @@
     </w:p>
     <w:p>
       <w:r>
-        <w:t>Optimal level of data integrity protection best practices are implemented across the product in order to ensure only valid users are given access.</w:t>
+        <w:t xml:space="preserve">Optimal level of data integrity protection best practices </w:t>
+      </w:r>
+      <w:proofErr w:type="gramStart"/>
+      <w:r>
+        <w:t>are</w:t>
+      </w:r>
+      <w:proofErr w:type="gramEnd"/>
+      <w:r>
+        <w:t xml:space="preserve"> implemented across the product in order to ensure only valid users are given access.</w:t>
       </w:r>
     </w:p>
     <w:p>
@@ -16607,6 +17374,7 @@
       <w:bookmarkStart w:id="339" w:name="quality-criteria-14"/>
       <w:bookmarkEnd w:id="339"/>
       <w:r>
+        <w:lastRenderedPageBreak/>
         <w:t>Quality criteria</w:t>
       </w:r>
       <w:hyperlink w:anchor="id6"/>
@@ -16762,7 +17530,15 @@
     </w:p>
     <w:p>
       <w:r>
-        <w:t>Basic level of injection prevention best practices are implemented across the product in order to ensure only valid users are given access.</w:t>
+        <w:t xml:space="preserve">Basic level of injection prevention best practices </w:t>
+      </w:r>
+      <w:proofErr w:type="gramStart"/>
+      <w:r>
+        <w:t>are</w:t>
+      </w:r>
+      <w:proofErr w:type="gramEnd"/>
+      <w:r>
+        <w:t xml:space="preserve"> implemented across the product in order to ensure only valid users are given access.</w:t>
       </w:r>
     </w:p>
     <w:p>
@@ -16899,7 +17675,15 @@
     </w:p>
     <w:p>
       <w:r>
-        <w:t>Advanced level of injection prevention best practices are implemented across the product in order to ensure only valid users are given access.</w:t>
+        <w:t xml:space="preserve">Advanced level of injection prevention best practices </w:t>
+      </w:r>
+      <w:proofErr w:type="gramStart"/>
+      <w:r>
+        <w:t>are</w:t>
+      </w:r>
+      <w:proofErr w:type="gramEnd"/>
+      <w:r>
+        <w:t xml:space="preserve"> implemented across the product in order to ensure only valid users are given access.</w:t>
       </w:r>
     </w:p>
     <w:p>
@@ -16960,6 +17744,7 @@
       <w:bookmarkStart w:id="353" w:name="answers-16"/>
       <w:bookmarkEnd w:id="353"/>
       <w:r>
+        <w:lastRenderedPageBreak/>
         <w:t>Answers</w:t>
       </w:r>
       <w:hyperlink w:anchor="id4"/>
@@ -17036,7 +17821,15 @@
     </w:p>
     <w:p>
       <w:r>
-        <w:t>Optimal level of injection prevention best practices are implemented across the product in order to ensure only valid users are given access.</w:t>
+        <w:t xml:space="preserve">Optimal level of injection prevention best practices </w:t>
+      </w:r>
+      <w:proofErr w:type="gramStart"/>
+      <w:r>
+        <w:t>are</w:t>
+      </w:r>
+      <w:proofErr w:type="gramEnd"/>
+      <w:r>
+        <w:t xml:space="preserve"> implemented across the product in order to ensure only valid users are given access.</w:t>
       </w:r>
     </w:p>
     <w:p>
@@ -17321,6 +18114,7 @@
       <w:bookmarkStart w:id="366" w:name="maturity-level-2-6"/>
       <w:bookmarkEnd w:id="366"/>
       <w:r>
+        <w:lastRenderedPageBreak/>
         <w:t>Maturity Level 2</w:t>
       </w:r>
       <w:hyperlink w:anchor="maturity-level-2"/>
@@ -17640,7 +18434,15 @@
     </w:p>
     <w:p>
       <w:r>
-        <w:t>Basic level of secret management best practices are implemented across the product in order to ensure only valid users are given access.</w:t>
+        <w:t xml:space="preserve">Basic level of secret management best practices </w:t>
+      </w:r>
+      <w:proofErr w:type="gramStart"/>
+      <w:r>
+        <w:t>are</w:t>
+      </w:r>
+      <w:proofErr w:type="gramEnd"/>
+      <w:r>
+        <w:t xml:space="preserve"> implemented across the product in order to ensure only valid users are given access.</w:t>
       </w:r>
     </w:p>
     <w:p>
@@ -17666,6 +18468,7 @@
       <w:bookmarkStart w:id="381" w:name="question-21"/>
       <w:bookmarkEnd w:id="381"/>
       <w:r>
+        <w:lastRenderedPageBreak/>
         <w:t>Question</w:t>
       </w:r>
       <w:hyperlink w:anchor="question"/>
@@ -17777,7 +18580,15 @@
     </w:p>
     <w:p>
       <w:r>
-        <w:t>Advanced level of secret management best practices are implemented across the product in order to ensure only valid users are given access.</w:t>
+        <w:t xml:space="preserve">Advanced level of secret management best practices </w:t>
+      </w:r>
+      <w:proofErr w:type="gramStart"/>
+      <w:r>
+        <w:t>are</w:t>
+      </w:r>
+      <w:proofErr w:type="gramEnd"/>
+      <w:r>
+        <w:t xml:space="preserve"> implemented across the product in order to ensure only valid users are given access.</w:t>
       </w:r>
     </w:p>
     <w:p>
@@ -17914,7 +18725,15 @@
     </w:p>
     <w:p>
       <w:r>
-        <w:t>Optimal level of secret management best practices are implemented across the product in order to ensure only valid users are given access.</w:t>
+        <w:t xml:space="preserve">Optimal level of secret management best practices </w:t>
+      </w:r>
+      <w:proofErr w:type="gramStart"/>
+      <w:r>
+        <w:t>are</w:t>
+      </w:r>
+      <w:proofErr w:type="gramEnd"/>
+      <w:r>
+        <w:t xml:space="preserve"> implemented across the product in order to ensure only valid users are given access.</w:t>
       </w:r>
     </w:p>
     <w:p>
@@ -18079,7 +18898,15 @@
     </w:p>
     <w:p>
       <w:r>
-        <w:t>Basic level of system integrity best practices are implemented across the product in order to ensure only valid users are given access.</w:t>
+        <w:t xml:space="preserve">Basic level of system integrity best practices </w:t>
+      </w:r>
+      <w:proofErr w:type="gramStart"/>
+      <w:r>
+        <w:t>are</w:t>
+      </w:r>
+      <w:proofErr w:type="gramEnd"/>
+      <w:r>
+        <w:t xml:space="preserve"> implemented across the product in order to ensure only valid users are given access.</w:t>
       </w:r>
     </w:p>
     <w:p>
@@ -18216,7 +19043,15 @@
     </w:p>
     <w:p>
       <w:r>
-        <w:t>Advanced level of system integrity best practices are implemented across the product in order to ensure only valid users are given access.</w:t>
+        <w:t xml:space="preserve">Advanced level of system integrity best practices </w:t>
+      </w:r>
+      <w:proofErr w:type="gramStart"/>
+      <w:r>
+        <w:t>are</w:t>
+      </w:r>
+      <w:proofErr w:type="gramEnd"/>
+      <w:r>
+        <w:t xml:space="preserve"> implemented across the product in order to ensure only valid users are given access.</w:t>
       </w:r>
     </w:p>
     <w:p>
@@ -18353,7 +19188,15 @@
     </w:p>
     <w:p>
       <w:r>
-        <w:t>Optimal level of system integrity best practices are implemented across the product in order to ensure only valid users are given access.</w:t>
+        <w:t xml:space="preserve">Optimal level of system integrity best practices </w:t>
+      </w:r>
+      <w:proofErr w:type="gramStart"/>
+      <w:r>
+        <w:t>are</w:t>
+      </w:r>
+      <w:proofErr w:type="gramEnd"/>
+      <w:r>
+        <w:t xml:space="preserve"> implemented across the product in order to ensure only valid users are given access.</w:t>
       </w:r>
     </w:p>
     <w:p>
@@ -18379,6 +19222,7 @@
       <w:bookmarkStart w:id="408" w:name="question-26"/>
       <w:bookmarkEnd w:id="408"/>
       <w:r>
+        <w:lastRenderedPageBreak/>
         <w:t>Question</w:t>
       </w:r>
       <w:hyperlink w:anchor="id7"/>
@@ -18518,7 +19362,15 @@
     </w:p>
     <w:p>
       <w:r>
-        <w:t>Basic level of user session management best practices are implemented across the product in order to ensure only valid users are given access.</w:t>
+        <w:t xml:space="preserve">Basic level of user session management best practices </w:t>
+      </w:r>
+      <w:proofErr w:type="gramStart"/>
+      <w:r>
+        <w:t>are</w:t>
+      </w:r>
+      <w:proofErr w:type="gramEnd"/>
+      <w:r>
+        <w:t xml:space="preserve"> implemented across the product in order to ensure only valid users are given access.</w:t>
       </w:r>
     </w:p>
     <w:p>
@@ -18655,7 +19507,15 @@
     </w:p>
     <w:p>
       <w:r>
-        <w:t>Advanced level of authentication best practices are implemented across the product in order to ensure only valid users are given access.</w:t>
+        <w:t xml:space="preserve">Advanced level of authentication best practices </w:t>
+      </w:r>
+      <w:proofErr w:type="gramStart"/>
+      <w:r>
+        <w:t>are</w:t>
+      </w:r>
+      <w:proofErr w:type="gramEnd"/>
+      <w:r>
+        <w:t xml:space="preserve"> implemented across the product in order to ensure only valid users are given access.</w:t>
       </w:r>
     </w:p>
     <w:p>
@@ -18753,6 +19613,7 @@
         </w:numPr>
       </w:pPr>
       <w:r>
+        <w:lastRenderedPageBreak/>
         <w:t>Yes, on most components and/or they are provided manually</w:t>
       </w:r>
     </w:p>
@@ -18792,7 +19653,15 @@
     </w:p>
     <w:p>
       <w:r>
-        <w:t>Optimal level of user session management best practices are implemented across the product in order to ensure only valid users are given access.</w:t>
+        <w:t xml:space="preserve">Optimal level of user session management best practices </w:t>
+      </w:r>
+      <w:proofErr w:type="gramStart"/>
+      <w:r>
+        <w:t>are</w:t>
+      </w:r>
+      <w:proofErr w:type="gramEnd"/>
+      <w:r>
+        <w:t xml:space="preserve"> implemented across the product in order to ensure only valid users are given access.</w:t>
       </w:r>
     </w:p>
     <w:p>
@@ -18911,6 +19780,7 @@
       </w:pPr>
       <w:bookmarkStart w:id="427" w:name="_Toc38531140"/>
       <w:r>
+        <w:lastRenderedPageBreak/>
         <w:t>SSAM Model</w:t>
       </w:r>
       <w:bookmarkEnd w:id="427"/>
@@ -19060,7 +19930,15 @@
     </w:p>
     <w:p>
       <w:r>
-        <w:t>In the vast majority of cases, the security service components should be written by a reputable third party. Use of security service components developed or maintained in-house must be thoroughly justified.</w:t>
+        <w:t xml:space="preserve">In </w:t>
+      </w:r>
+      <w:proofErr w:type="gramStart"/>
+      <w:r>
+        <w:t>the vast majority of</w:t>
+      </w:r>
+      <w:proofErr w:type="gramEnd"/>
+      <w:r>
+        <w:t xml:space="preserve"> cases, the security service components should be written by a reputable third party. Use of security service components developed or maintained in-house must be thoroughly justified.</w:t>
       </w:r>
     </w:p>
     <w:p>
@@ -19296,6 +20174,7 @@
       <w:bookmarkStart w:id="441" w:name="maturity-level-3-10"/>
       <w:bookmarkEnd w:id="441"/>
       <w:r>
+        <w:lastRenderedPageBreak/>
         <w:t>Maturity Level 3</w:t>
       </w:r>
       <w:hyperlink w:anchor="maturity-level-3"/>
@@ -19376,7 +20255,23 @@
     </w:p>
     <w:p>
       <w:r>
-        <w:t>To protect against changes in the underlying implementation of the security service, it should expose stable interfaces. Ideally, the security service should integrate with the underlying framework used (if any). For example, a Java application implementing Authentication could use the platform’s built in LoginModule. Platforms that do no provide extension points for a given security service will not be penalized.</w:t>
+        <w:t xml:space="preserve">To protect against changes in the underlying implementation of the security service, it should expose stable interfaces. Ideally, the security service should integrate with the underlying framework used (if any). For example, a Java application implementing Authentication could use the platform’s built in </w:t>
+      </w:r>
+      <w:proofErr w:type="spellStart"/>
+      <w:r>
+        <w:t>LoginModule</w:t>
+      </w:r>
+      <w:proofErr w:type="spellEnd"/>
+      <w:r>
+        <w:t xml:space="preserve">. Platforms that do </w:t>
+      </w:r>
+      <w:proofErr w:type="spellStart"/>
+      <w:r>
+        <w:t>no</w:t>
+      </w:r>
+      <w:proofErr w:type="spellEnd"/>
+      <w:r>
+        <w:t xml:space="preserve"> provide extension points for a given security service will not be penalized.</w:t>
       </w:r>
     </w:p>
     <w:p>
@@ -19578,6 +20473,7 @@
       <w:bookmarkStart w:id="454" w:name="answers-33"/>
       <w:bookmarkEnd w:id="454"/>
       <w:r>
+        <w:lastRenderedPageBreak/>
         <w:t>Answers</w:t>
       </w:r>
       <w:hyperlink w:anchor="answers"/>
@@ -19865,7 +20761,11 @@
     </w:p>
     <w:p>
       <w:r>
-        <w:t>This item measures how widespread and appropriate the security service components are used in the application. Ideally, the system is setup to use the security service throughout the application and it does not have to be invoked many times by different components. Where it does need to be invoked, there are reusable components (i.e. base classes, base page, etc.) which invoke it by default.</w:t>
+        <w:t xml:space="preserve">This item measures how widespread and appropriate the security service components are used in the application. Ideally, the system is setup to use the security service throughout the application and it does not have to be invoked many times by different components. Where it </w:t>
+      </w:r>
+      <w:r>
+        <w:lastRenderedPageBreak/>
+        <w:t>does need to be invoked, there are reusable components (i.e. base classes, base page, etc.) which invoke it by default.</w:t>
       </w:r>
     </w:p>
     <w:p>
@@ -19923,7 +20823,15 @@
         </w:numPr>
       </w:pPr>
       <w:r>
-        <w:t>There is little to no consistent use of the security service or it’s use is missing from key components (no credit)</w:t>
+        <w:t xml:space="preserve">There is little to no consistent use of the security service or </w:t>
+      </w:r>
+      <w:proofErr w:type="gramStart"/>
+      <w:r>
+        <w:t>it’s</w:t>
+      </w:r>
+      <w:proofErr w:type="gramEnd"/>
+      <w:r>
+        <w:t xml:space="preserve"> use is missing from key components (no credit)</w:t>
       </w:r>
     </w:p>
     <w:p>
@@ -19935,7 +20843,15 @@
         </w:numPr>
       </w:pPr>
       <w:r>
-        <w:t>There is consistent use of the security service throughout the application but it’s use is not the default or easily verifiable (partial credit)</w:t>
+        <w:t xml:space="preserve">There is consistent use of the security service throughout the application but </w:t>
+      </w:r>
+      <w:proofErr w:type="gramStart"/>
+      <w:r>
+        <w:t>it’s</w:t>
+      </w:r>
+      <w:proofErr w:type="gramEnd"/>
+      <w:r>
+        <w:t xml:space="preserve"> use is not the default or easily verifiable (partial credit)</w:t>
       </w:r>
     </w:p>
     <w:p>
@@ -19956,6 +20872,7 @@
       </w:pPr>
       <w:bookmarkStart w:id="467" w:name="_Toc38531143"/>
       <w:r>
+        <w:lastRenderedPageBreak/>
         <w:t>SDM Model</w:t>
       </w:r>
       <w:bookmarkEnd w:id="467"/>
@@ -20561,6 +21478,7 @@
         <w:pStyle w:val="Heading2"/>
       </w:pPr>
       <w:r>
+        <w:lastRenderedPageBreak/>
         <w:fldChar w:fldCharType="begin"/>
       </w:r>
       <w:r>
@@ -20940,7 +21858,21 @@
           <w:rPr>
             <w:rStyle w:val="Hyperlink"/>
           </w:rPr>
-          <w:t>System Decomissioning / Legacy Management</w:t>
+          <w:t xml:space="preserve">System </w:t>
+        </w:r>
+        <w:proofErr w:type="spellStart"/>
+        <w:r>
+          <w:rPr>
+            <w:rStyle w:val="Hyperlink"/>
+          </w:rPr>
+          <w:t>Decomissioning</w:t>
+        </w:r>
+        <w:proofErr w:type="spellEnd"/>
+        <w:r>
+          <w:rPr>
+            <w:rStyle w:val="Hyperlink"/>
+          </w:rPr>
+          <w:t xml:space="preserve"> / Legacy Management</w:t>
         </w:r>
       </w:hyperlink>
     </w:p>
@@ -21012,7 +21944,15 @@
     </w:p>
     <w:p>
       <w:r>
-        <w:t>Accessibility is often overlooked as a development priority. It may be hard for developers without a disability to conceptualize needing or using accessibility features, but it’s easy to find examples that may be possible for anyone to imagine. For example, some software developers developed repetitive stress injuries and turned to speech-to-text aids to continue working in their profession. Beyond the general necessity, adhering to accessibility standards is often a hard requirement for software solutions in many state systems.</w:t>
+        <w:t xml:space="preserve">Accessibility is often overlooked as a development priority. It may be hard for developers without a disability to conceptualize needing or using accessibility features, but </w:t>
+      </w:r>
+      <w:proofErr w:type="gramStart"/>
+      <w:r>
+        <w:t>it’s</w:t>
+      </w:r>
+      <w:proofErr w:type="gramEnd"/>
+      <w:r>
+        <w:t xml:space="preserve"> easy to find examples that may be possible for anyone to imagine. For example, some software developers developed repetitive stress injuries and turned to speech-to-text aids to continue working in their profession. Beyond the general necessity, adhering to accessibility standards is often a hard requirement for software solutions in many state systems.</w:t>
       </w:r>
     </w:p>
     <w:p>
@@ -21043,6 +21983,7 @@
       <w:bookmarkStart w:id="505" w:name="quality-criteria-36"/>
       <w:bookmarkEnd w:id="505"/>
       <w:r>
+        <w:lastRenderedPageBreak/>
         <w:t>Quality criteria</w:t>
       </w:r>
       <w:hyperlink w:anchor="quality-criteria"/>
@@ -21127,7 +22068,15 @@
         </w:numPr>
       </w:pPr>
       <w:r>
-        <w:t>Yes, for most or all of the applications</w:t>
+        <w:t xml:space="preserve">Yes, for most or </w:t>
+      </w:r>
+      <w:proofErr w:type="gramStart"/>
+      <w:r>
+        <w:t>all of</w:t>
+      </w:r>
+      <w:proofErr w:type="gramEnd"/>
+      <w:r>
+        <w:t xml:space="preserve"> the applications</w:t>
       </w:r>
     </w:p>
     <w:p>
@@ -21280,7 +22229,15 @@
         </w:numPr>
       </w:pPr>
       <w:r>
-        <w:t>Yes, for most or all of the applications</w:t>
+        <w:t xml:space="preserve">Yes, for most or </w:t>
+      </w:r>
+      <w:proofErr w:type="gramStart"/>
+      <w:r>
+        <w:t>all of</w:t>
+      </w:r>
+      <w:proofErr w:type="gramEnd"/>
+      <w:r>
+        <w:t xml:space="preserve"> the applications</w:t>
       </w:r>
     </w:p>
     <w:p>
@@ -21307,7 +22264,15 @@
     </w:p>
     <w:p>
       <w:r>
-        <w:t>Functionally accessible solution for a wide-range of abilities and stronger relationships with the accessibility community</w:t>
+        <w:t xml:space="preserve">Functionally accessible solution for a </w:t>
+      </w:r>
+      <w:proofErr w:type="gramStart"/>
+      <w:r>
+        <w:t>wide-range</w:t>
+      </w:r>
+      <w:proofErr w:type="gramEnd"/>
+      <w:r>
+        <w:t xml:space="preserve"> of abilities and stronger relationships with the accessibility community</w:t>
       </w:r>
     </w:p>
     <w:p>
@@ -21354,6 +22319,7 @@
       <w:bookmarkStart w:id="517" w:name="quality-criteria-38"/>
       <w:bookmarkEnd w:id="517"/>
       <w:r>
+        <w:lastRenderedPageBreak/>
         <w:t>Quality criteria</w:t>
       </w:r>
       <w:hyperlink w:anchor="id9"/>
@@ -21462,7 +22428,15 @@
         </w:numPr>
       </w:pPr>
       <w:r>
-        <w:t>Yes, for most or all of the applications</w:t>
+        <w:t xml:space="preserve">Yes, for most or </w:t>
+      </w:r>
+      <w:proofErr w:type="gramStart"/>
+      <w:r>
+        <w:t>all of</w:t>
+      </w:r>
+      <w:proofErr w:type="gramEnd"/>
+      <w:r>
+        <w:t xml:space="preserve"> the applications</w:t>
       </w:r>
     </w:p>
     <w:p/>
@@ -21533,12 +22507,44 @@
     </w:p>
     <w:p>
       <w:r>
-        <w:t>Whether the process is momentary, ad hoc, or iterative, requirements gathering is a substantial part of software development. Requirements gathering alone is insufficient to create an application that accurately fits the needs of the people that use it. Usability testing and analysis helps bridge the gap between an solution that meets a set of requirements and a solution that meets the needs of the organization, people, and processes. This distinction is really between an solution that people want to use—i.e. one that has been usability tested—versus one they don’t—i.e. one that simply meets a set of requirements. Poorly-designed applications can result in the loss of process information, the collection of incorrect or malformed data, and/or cause users to look for alternative means of performing their work outside the technology. Any of these issues may introduce risk into the organization or inhibit the diagnosis of a security event.</w:t>
-      </w:r>
-    </w:p>
-    <w:p>
-      <w:r>
-        <w:t>Even if all requirements are met during a development phase of a software solution, more valuable feedback is gained after it’s used in a production environment. Survey the customers for feedback on how the product is working.</w:t>
+        <w:t xml:space="preserve">Whether the process is momentary, ad hoc, or iterative, requirements gathering is a substantial part of software development. Requirements gathering alone is insufficient to create an application that accurately fits the needs of the people that use it. Usability testing and analysis helps bridge the gap between </w:t>
+      </w:r>
+      <w:proofErr w:type="gramStart"/>
+      <w:r>
+        <w:t>an</w:t>
+      </w:r>
+      <w:proofErr w:type="gramEnd"/>
+      <w:r>
+        <w:t xml:space="preserve"> solution that meets a set of requirements and a solution that meets the needs of the organization, people, and processes. This distinction is really between </w:t>
+      </w:r>
+      <w:proofErr w:type="gramStart"/>
+      <w:r>
+        <w:t>an</w:t>
+      </w:r>
+      <w:proofErr w:type="gramEnd"/>
+      <w:r>
+        <w:t xml:space="preserve"> solution that people want to use—i.e. one that has been usability tested—versus one they don’t—i.e. one that simply meets a set of requirements. </w:t>
+      </w:r>
+      <w:proofErr w:type="gramStart"/>
+      <w:r>
+        <w:t>Poorly-designed</w:t>
+      </w:r>
+      <w:proofErr w:type="gramEnd"/>
+      <w:r>
+        <w:t xml:space="preserve"> applications can result in the loss of process information, the collection of incorrect or malformed data, and/or cause users to look for alternative means of performing their work outside the technology. Any of these issues may introduce risk into the organization or inhibit the diagnosis of a security event.</w:t>
+      </w:r>
+    </w:p>
+    <w:p>
+      <w:r>
+        <w:t xml:space="preserve">Even if all requirements are met during a development phase of a software solution, more valuable feedback is gained after </w:t>
+      </w:r>
+      <w:proofErr w:type="gramStart"/>
+      <w:r>
+        <w:t>it’s</w:t>
+      </w:r>
+      <w:proofErr w:type="gramEnd"/>
+      <w:r>
+        <w:t xml:space="preserve"> used in a production environment. Survey the customers for feedback on how the product is working.</w:t>
       </w:r>
     </w:p>
     <w:p>
@@ -21660,7 +22666,15 @@
         </w:numPr>
       </w:pPr>
       <w:r>
-        <w:t>Yes, for most or all of the applications</w:t>
+        <w:t xml:space="preserve">Yes, for most or </w:t>
+      </w:r>
+      <w:proofErr w:type="gramStart"/>
+      <w:r>
+        <w:t>all of</w:t>
+      </w:r>
+      <w:proofErr w:type="gramEnd"/>
+      <w:r>
+        <w:t xml:space="preserve"> the applications</w:t>
       </w:r>
     </w:p>
     <w:p>
@@ -21670,6 +22684,7 @@
       <w:bookmarkStart w:id="527" w:name="maturity-level-2-12"/>
       <w:bookmarkEnd w:id="527"/>
       <w:r>
+        <w:lastRenderedPageBreak/>
         <w:t>Maturity level 2</w:t>
       </w:r>
       <w:hyperlink w:anchor="maturity-level-2"/>
@@ -21835,7 +22850,15 @@
         </w:numPr>
       </w:pPr>
       <w:r>
-        <w:t>Yes, for most or all of the applications</w:t>
+        <w:t xml:space="preserve">Yes, for most or </w:t>
+      </w:r>
+      <w:proofErr w:type="gramStart"/>
+      <w:r>
+        <w:t>all of</w:t>
+      </w:r>
+      <w:proofErr w:type="gramEnd"/>
+      <w:r>
+        <w:t xml:space="preserve"> the applications</w:t>
       </w:r>
     </w:p>
     <w:p>
@@ -21981,6 +23004,7 @@
         </w:numPr>
       </w:pPr>
       <w:r>
+        <w:lastRenderedPageBreak/>
         <w:t>Yes, for some applications</w:t>
       </w:r>
     </w:p>
@@ -22005,7 +23029,15 @@
         </w:numPr>
       </w:pPr>
       <w:r>
-        <w:t>Yes, for most or all of the applications</w:t>
+        <w:t xml:space="preserve">Yes, for most or </w:t>
+      </w:r>
+      <w:proofErr w:type="gramStart"/>
+      <w:r>
+        <w:t>all of</w:t>
+      </w:r>
+      <w:proofErr w:type="gramEnd"/>
+      <w:r>
+        <w:t xml:space="preserve"> the applications</w:t>
       </w:r>
     </w:p>
     <w:p>
@@ -22014,6 +23046,7 @@
       </w:pPr>
       <w:bookmarkStart w:id="539" w:name="_Toc38531161"/>
       <w:r>
+        <w:lastRenderedPageBreak/>
         <w:t>RABET-V Glossary</w:t>
       </w:r>
       <w:bookmarkEnd w:id="539"/>
@@ -22519,6 +23552,7 @@
         <w:ind w:left="720"/>
       </w:pPr>
       <w:r>
+        <w:lastRenderedPageBreak/>
         <w:fldChar w:fldCharType="begin"/>
       </w:r>
       <w:r>
@@ -23251,7 +24285,7 @@
               </v:handles>
               <o:lock v:ext="edit" text="t" shapetype="t"/>
             </v:shapetype>
-            <v:shape id="PowerPlusWaterMarkObject357831064" o:spid="_x0000_s2049" type="#_x0000_t136" style="position:absolute;margin-left:0;margin-top:0;width:412.4pt;height:247.45pt;rotation:315;z-index:-251657728;mso-position-horizontal:center;mso-position-horizontal-relative:margin;mso-position-vertical:center;mso-position-vertical-relative:margin" o:allowincell="f" fillcolor="silver" stroked="f">
+            <v:shape id="PowerPlusWaterMarkObject357831064" o:spid="_x0000_s3073" type="#_x0000_t136" style="position:absolute;margin-left:0;margin-top:0;width:412.4pt;height:247.45pt;rotation:315;z-index:-251657728;mso-position-horizontal:center;mso-position-horizontal-relative:margin;mso-position-vertical:center;mso-position-vertical-relative:margin" o:allowincell="f" fillcolor="silver" stroked="f">
               <v:fill opacity=".5"/>
               <v:textpath style="font-family:&quot;Calibri&quot;;font-size:1pt" string="DRAFT"/>
               <w10:wrap anchorx="margin" anchory="margin"/>

</xml_diff>